<commit_message>
Rough draft 2 with completed Sulkowski revisions - draft sent to Sulkowsi
</commit_message>
<xml_diff>
--- a/Dissertation - Rough Draft 2 - with Sulkowski revisions.docx
+++ b/Dissertation - Rough Draft 2 - with Sulkowski revisions.docx
@@ -4376,298 +4376,476 @@
       </w:r>
       <w:r>
         <w:rPr>
-          <w:color w:val="FF0000"/>
+          <w:color w:val="000000" w:themeColor="text1"/>
         </w:rPr>
         <w:t>(</w:t>
       </w:r>
       <w:proofErr w:type="spellStart"/>
       <w:r>
         <w:rPr>
-          <w:color w:val="FF0000"/>
+          <w:color w:val="000000" w:themeColor="text1"/>
         </w:rPr>
         <w:t>Minkel</w:t>
       </w:r>
       <w:proofErr w:type="spellEnd"/>
       <w:r>
         <w:rPr>
-          <w:color w:val="FF0000"/>
-        </w:rPr>
-        <w:t xml:space="preserve"> et al., 2012</w:t>
-      </w:r>
-      <w:proofErr w:type="gramStart"/>
-      <w:r>
-        <w:rPr>
-          <w:color w:val="FF0000"/>
-        </w:rPr>
+          <w:color w:val="000000" w:themeColor="text1"/>
+        </w:rPr>
+        <w:t xml:space="preserve"> et al., 2012;</w:t>
+      </w:r>
+      <w:r>
+        <w:rPr>
+          <w:color w:val="000000" w:themeColor="text1"/>
+        </w:rPr>
+        <w:t xml:space="preserve"> </w:t>
+      </w:r>
+      <w:proofErr w:type="spellStart"/>
+      <w:r>
+        <w:rPr>
+          <w:color w:val="000000" w:themeColor="text1"/>
+        </w:rPr>
+        <w:t>Oginska</w:t>
+      </w:r>
+      <w:proofErr w:type="spellEnd"/>
+      <w:r>
+        <w:rPr>
+          <w:color w:val="000000" w:themeColor="text1"/>
+        </w:rPr>
+        <w:t xml:space="preserve"> &amp; </w:t>
+      </w:r>
+      <w:proofErr w:type="spellStart"/>
+      <w:r>
+        <w:rPr>
+          <w:color w:val="000000" w:themeColor="text1"/>
+        </w:rPr>
+        <w:t>Pokorski</w:t>
+      </w:r>
+      <w:proofErr w:type="spellEnd"/>
+      <w:r>
+        <w:rPr>
+          <w:color w:val="000000" w:themeColor="text1"/>
+        </w:rPr>
+        <w:t xml:space="preserve">, </w:t>
+      </w:r>
+      <w:r>
+        <w:rPr>
+          <w:color w:val="000000" w:themeColor="text1"/>
+        </w:rPr>
+        <w:t>2006</w:t>
+      </w:r>
+      <w:r>
+        <w:rPr>
+          <w:color w:val="000000" w:themeColor="text1"/>
+        </w:rPr>
+        <w:t>;</w:t>
+      </w:r>
+      <w:r>
+        <w:rPr>
+          <w:color w:val="000000" w:themeColor="text1"/>
+        </w:rPr>
+        <w:t xml:space="preserve"> </w:t>
+      </w:r>
+      <w:proofErr w:type="spellStart"/>
+      <w:r>
+        <w:rPr>
+          <w:color w:val="000000" w:themeColor="text1"/>
+        </w:rPr>
+        <w:t>Sadeh</w:t>
+      </w:r>
+      <w:proofErr w:type="spellEnd"/>
+      <w:r>
+        <w:rPr>
+          <w:color w:val="000000" w:themeColor="text1"/>
+        </w:rPr>
+        <w:t xml:space="preserve"> et </w:t>
+      </w:r>
+      <w:r>
+        <w:rPr>
+          <w:color w:val="000000" w:themeColor="text1"/>
+        </w:rPr>
+        <w:lastRenderedPageBreak/>
+        <w:t>al., 2003</w:t>
+      </w:r>
+      <w:r>
+        <w:rPr>
+          <w:color w:val="000000" w:themeColor="text1"/>
+        </w:rPr>
+        <w:t>).</w:t>
+      </w:r>
+      <w:r>
+        <w:t xml:space="preserve"> </w:t>
+      </w:r>
+      <w:r>
+        <w:t>In light of these</w:t>
+      </w:r>
+      <w:r>
+        <w:t xml:space="preserve"> impacts</w:t>
+      </w:r>
+      <w:r>
+        <w:t xml:space="preserve">, sleep also can likely influence </w:t>
+      </w:r>
+      <w:r>
+        <w:t>academic engagement</w:t>
+      </w:r>
+      <w:r>
+        <w:t>, both in terms of achievement</w:t>
+      </w:r>
+      <w:r>
+        <w:t>, and other components</w:t>
+      </w:r>
+      <w:r>
+        <w:t xml:space="preserve"> of engagement</w:t>
+      </w:r>
+      <w:r>
+        <w:t xml:space="preserve"> (</w:t>
+      </w:r>
+      <w:r>
+        <w:t>Gomes et al. 2011; Gilbert &amp; Weaver, 2010</w:t>
+      </w:r>
+      <w:r>
         <w:t xml:space="preserve">; </w:t>
       </w:r>
-      <w:r>
+      <w:proofErr w:type="spellStart"/>
+      <w:r>
+        <w:t>Sadeh</w:t>
+      </w:r>
+      <w:proofErr w:type="spellEnd"/>
+      <w:r>
+        <w:t xml:space="preserve"> et. al., 2003</w:t>
+      </w:r>
+      <w:r>
+        <w:rPr>
+          <w:rFonts w:ascii="Times New Roman" w:eastAsia="Times New Roman" w:hAnsi="Times New Roman" w:cs="Times New Roman"/>
+          <w:kern w:val="0"/>
+          <w:lang w:eastAsia="en-US"/>
+        </w:rPr>
         <w:t>)</w:t>
       </w:r>
-      <w:proofErr w:type="gramEnd"/>
-      <w:r>
-        <w:t>.</w:t>
-      </w:r>
-      <w:r>
+      <w:r>
+        <w:t>. Consistent with the definition of academic e</w:t>
+      </w:r>
+      <w:r>
+        <w:t xml:space="preserve">ngagement </w:t>
+      </w:r>
+      <w:r>
+        <w:t>delineated above</w:t>
+      </w:r>
+      <w:r>
+        <w:t xml:space="preserve">, </w:t>
+      </w:r>
+      <w:r>
+        <w:t xml:space="preserve">aspects </w:t>
+      </w:r>
+      <w:r>
+        <w:t>of self-care may be essential to</w:t>
+      </w:r>
+      <w:r>
+        <w:t xml:space="preserve"> the healthy implementation of academic engagement.  More specifically, areas of academic engagement directly influenced by self-care practices are propose</w:t>
+      </w:r>
+      <w:r>
+        <w:t>d to have a greater mediating</w:t>
+      </w:r>
+      <w:r>
+        <w:t>/moderating</w:t>
+      </w:r>
+      <w:r>
+        <w:t xml:space="preserve"> e</w:t>
+      </w:r>
+      <w:r>
+        <w:t>ffect of sleep and exercise on the relationship between stress and academic engagemen</w:t>
+      </w:r>
+      <w:r>
+        <w:t>t. For instance,</w:t>
+      </w:r>
+      <w:r>
+        <w:t xml:space="preserve"> the</w:t>
+      </w:r>
+      <w:r>
+        <w:t xml:space="preserve"> skills e</w:t>
+      </w:r>
+      <w:r>
+        <w:t>ngagement</w:t>
+      </w:r>
+      <w:r>
+        <w:rPr>
+          <w:rFonts w:ascii="Times New Roman" w:eastAsia="Times New Roman" w:hAnsi="Times New Roman" w:cs="Times New Roman"/>
+          <w:color w:val="000000"/>
+          <w:kern w:val="0"/>
+          <w:lang w:eastAsia="en-US"/>
+        </w:rPr>
+        <w:t xml:space="preserve"> fa</w:t>
+      </w:r>
+      <w:r>
+        <w:rPr>
+          <w:rFonts w:ascii="Times New Roman" w:eastAsia="Times New Roman" w:hAnsi="Times New Roman" w:cs="Times New Roman"/>
+          <w:color w:val="000000"/>
+          <w:kern w:val="0"/>
+          <w:lang w:eastAsia="en-US"/>
+        </w:rPr>
+        <w:t>ctor of academic engagement is comprised of many aspects reliant on executive functioning, such as</w:t>
+      </w:r>
+      <w:r>
+        <w:rPr>
+          <w:rFonts w:ascii="Times New Roman" w:eastAsia="Times New Roman" w:hAnsi="Times New Roman" w:cs="Times New Roman"/>
+          <w:color w:val="000000"/>
+          <w:kern w:val="0"/>
+          <w:lang w:eastAsia="en-US"/>
+        </w:rPr>
         <w:t xml:space="preserve"> </w:t>
       </w:r>
       <w:r>
-        <w:t>In light of these</w:t>
-      </w:r>
-      <w:r>
-        <w:t xml:space="preserve"> impacts</w:t>
-      </w:r>
-      <w:r>
-        <w:t xml:space="preserve">, sleep also </w:t>
-      </w:r>
+        <w:t>completing work, paying attention in class, studying, taking notes, and being organized</w:t>
+      </w:r>
+      <w:r>
+        <w:t>,</w:t>
+      </w:r>
+      <w:r>
+        <w:t xml:space="preserve"> which have been shown to be directly impacted by sleep quality and exercise (</w:t>
+      </w:r>
+      <w:proofErr w:type="spellStart"/>
+      <w:r>
+        <w:t>Fedewa</w:t>
+      </w:r>
+      <w:proofErr w:type="spellEnd"/>
+      <w:r>
+        <w:t xml:space="preserve"> &amp; </w:t>
+      </w:r>
+      <w:proofErr w:type="spellStart"/>
+      <w:r>
+        <w:t>Ahn</w:t>
+      </w:r>
+      <w:proofErr w:type="spellEnd"/>
+      <w:r>
+        <w:t>, 2011;</w:t>
+      </w:r>
+      <w:r>
+        <w:t xml:space="preserve"> </w:t>
+      </w:r>
+      <w:proofErr w:type="spellStart"/>
+      <w:r>
+        <w:t>Sadeh</w:t>
+      </w:r>
+      <w:proofErr w:type="spellEnd"/>
+      <w:r>
+        <w:t xml:space="preserve"> et al., 2003; </w:t>
+      </w:r>
+      <w:r>
+        <w:rPr>
+          <w:rFonts w:ascii="Times New Roman" w:hAnsi="Times New Roman"/>
+        </w:rPr>
+        <w:t xml:space="preserve">Turner, Drummond, </w:t>
+      </w:r>
+      <w:proofErr w:type="spellStart"/>
+      <w:r>
+        <w:rPr>
+          <w:rFonts w:ascii="Times New Roman" w:hAnsi="Times New Roman"/>
+        </w:rPr>
+        <w:t>Salamat</w:t>
+      </w:r>
+      <w:proofErr w:type="spellEnd"/>
+      <w:r>
+        <w:rPr>
+          <w:rFonts w:ascii="Times New Roman" w:hAnsi="Times New Roman"/>
+        </w:rPr>
+        <w:t>, &amp;</w:t>
+      </w:r>
+      <w:r>
+        <w:rPr>
+          <w:rFonts w:ascii="Times New Roman" w:hAnsi="Times New Roman"/>
+        </w:rPr>
+        <w:t xml:space="preserve"> Brown, 2007</w:t>
+      </w:r>
+      <w:r>
+        <w:t>).</w:t>
+      </w:r>
+      <w:r>
+        <w:t xml:space="preserve"> Consequently, sleep hygiene practices focused on optimizing sleep quantity and quality should, in turn, influence the improvement of executive</w:t>
+      </w:r>
+      <w:r>
+        <w:t xml:space="preserve"> functioning in the classroom. </w:t>
+      </w:r>
+      <w:r>
+        <w:t xml:space="preserve">The same will likely be true </w:t>
+      </w:r>
+      <w:r>
+        <w:t>for the impact of sleep on performance engagement, since substantial research shows a link between sleep and achievement (</w:t>
+      </w:r>
+      <w:proofErr w:type="spellStart"/>
+      <w:r>
+        <w:rPr>
+          <w:rFonts w:ascii="Times New Roman" w:eastAsia="Times New Roman" w:hAnsi="Times New Roman" w:cs="Times New Roman"/>
+          <w:color w:val="000000" w:themeColor="text1"/>
+          <w:kern w:val="0"/>
+          <w:lang w:eastAsia="en-US"/>
+        </w:rPr>
+        <w:t>Dewald</w:t>
+      </w:r>
+      <w:proofErr w:type="spellEnd"/>
+      <w:r>
+        <w:rPr>
+          <w:rFonts w:ascii="Times New Roman" w:eastAsia="Times New Roman" w:hAnsi="Times New Roman" w:cs="Times New Roman"/>
+          <w:color w:val="000000" w:themeColor="text1"/>
+          <w:kern w:val="0"/>
+          <w:lang w:eastAsia="en-US"/>
+        </w:rPr>
+        <w:t xml:space="preserve"> et al., 2010; </w:t>
+      </w:r>
+      <w:proofErr w:type="spellStart"/>
+      <w:r>
+        <w:rPr>
+          <w:rFonts w:ascii="Times New Roman" w:eastAsia="Times New Roman" w:hAnsi="Times New Roman" w:cs="Times New Roman"/>
+          <w:color w:val="000000" w:themeColor="text1"/>
+          <w:kern w:val="0"/>
+          <w:lang w:eastAsia="en-US"/>
+        </w:rPr>
+        <w:t>Sadeh</w:t>
+      </w:r>
+      <w:proofErr w:type="spellEnd"/>
+      <w:r>
+        <w:rPr>
+          <w:rFonts w:ascii="Times New Roman" w:eastAsia="Times New Roman" w:hAnsi="Times New Roman" w:cs="Times New Roman"/>
+          <w:color w:val="000000" w:themeColor="text1"/>
+          <w:kern w:val="0"/>
+          <w:lang w:eastAsia="en-US"/>
+        </w:rPr>
+        <w:t xml:space="preserve"> et al., 2003</w:t>
+      </w:r>
+      <w:r>
+        <w:rPr>
+          <w:rFonts w:ascii="Times New Roman" w:eastAsia="Times New Roman" w:hAnsi="Times New Roman" w:cs="Times New Roman"/>
+          <w:color w:val="000000" w:themeColor="text1"/>
+          <w:kern w:val="0"/>
+          <w:lang w:eastAsia="en-US"/>
+        </w:rPr>
+        <w:t>;</w:t>
+      </w:r>
+      <w:r>
+        <w:rPr>
+          <w:rFonts w:ascii="Times New Roman" w:eastAsia="Times New Roman" w:hAnsi="Times New Roman" w:cs="Times New Roman"/>
+          <w:color w:val="FFC000"/>
+          <w:kern w:val="0"/>
+          <w:lang w:eastAsia="en-US"/>
+        </w:rPr>
+        <w:t xml:space="preserve"> </w:t>
+      </w:r>
+      <w:r>
+        <w:rPr>
+          <w:rFonts w:ascii="Times New Roman" w:eastAsia="Times New Roman" w:hAnsi="Times New Roman" w:cs="Times New Roman"/>
+          <w:color w:val="000000" w:themeColor="text1"/>
+          <w:kern w:val="0"/>
+          <w:lang w:eastAsia="en-US"/>
+        </w:rPr>
+        <w:t xml:space="preserve">Wolfson &amp; </w:t>
+      </w:r>
+      <w:proofErr w:type="spellStart"/>
+      <w:r>
+        <w:rPr>
+          <w:rFonts w:ascii="Times New Roman" w:eastAsia="Times New Roman" w:hAnsi="Times New Roman" w:cs="Times New Roman"/>
+          <w:color w:val="000000" w:themeColor="text1"/>
+          <w:kern w:val="0"/>
+          <w:lang w:eastAsia="en-US"/>
+        </w:rPr>
+        <w:t>Carskadon</w:t>
+      </w:r>
+      <w:proofErr w:type="spellEnd"/>
+      <w:r>
+        <w:rPr>
+          <w:rFonts w:ascii="Times New Roman" w:eastAsia="Times New Roman" w:hAnsi="Times New Roman" w:cs="Times New Roman"/>
+          <w:color w:val="000000" w:themeColor="text1"/>
+          <w:kern w:val="0"/>
+          <w:lang w:eastAsia="en-US"/>
+        </w:rPr>
+        <w:t>, 1998</w:t>
+      </w:r>
+      <w:r>
+        <w:rPr>
+          <w:rFonts w:ascii="Times New Roman" w:eastAsia="Times New Roman" w:hAnsi="Times New Roman" w:cs="Times New Roman"/>
+          <w:color w:val="000000" w:themeColor="text1"/>
+          <w:kern w:val="0"/>
+          <w:lang w:eastAsia="en-US"/>
+        </w:rPr>
+        <w:t>).</w:t>
+      </w:r>
+      <w:r>
+        <w:t xml:space="preserve"> </w:t>
+      </w:r>
+      <w:r>
+        <w:t>Although self-care practices including good sleep hygiene and physical activity have also been shown to promote mood (</w:t>
+      </w:r>
+      <w:r>
+        <w:t xml:space="preserve">Manger &amp; Motta, 2005; </w:t>
+      </w:r>
+      <w:r>
+        <w:rPr>
+          <w:rFonts w:ascii="Times New Roman" w:eastAsia="Times New Roman" w:hAnsi="Times New Roman" w:cs="Times New Roman"/>
+          <w:kern w:val="0"/>
+          <w:lang w:eastAsia="en-US"/>
+        </w:rPr>
+        <w:t>Pilcher et al.; 1997</w:t>
+      </w:r>
+      <w:r>
+        <w:t>), the emotional factor of academic engagement revolves more around the concepts of applying course content to your life and finding ways to make it personally interesting.  As such, the i</w:t>
+      </w:r>
+      <w:r>
+        <w:t xml:space="preserve">mpact on mood may </w:t>
+      </w:r>
+      <w:r>
+        <w:t>influence engagement indirectly because</w:t>
+      </w:r>
+      <w:r>
+        <w:t xml:space="preserve"> im</w:t>
+      </w:r>
+      <w:r>
+        <w:t>provements in mood may</w:t>
+      </w:r>
+      <w:r>
+        <w:t xml:space="preserve"> increase the desire to learn and apply co</w:t>
+      </w:r>
+      <w:r>
+        <w:t>ncepts outside of the classroom. A</w:t>
+      </w:r>
+      <w:r>
+        <w:t>ddition</w:t>
+      </w:r>
+      <w:r>
+        <w:t>ally</w:t>
+      </w:r>
+      <w:r>
+        <w:t>,</w:t>
+      </w:r>
+      <w:r>
+        <w:t xml:space="preserve"> </w:t>
+      </w:r>
+      <w:r>
+        <w:t xml:space="preserve">such improvements in mood might </w:t>
+      </w:r>
+      <w:r>
+        <w:t>also improve oth</w:t>
+      </w:r>
+      <w:r>
+        <w:t>er areas of engagement,</w:t>
+      </w:r>
+      <w:r>
+        <w:t xml:space="preserve"> including increasing participation in the classroom, improving confidence in one’</w:t>
+      </w:r>
+      <w:r>
+        <w:t xml:space="preserve">s performance, and showing effective </w:t>
+      </w:r>
+      <w:r>
+        <w:t xml:space="preserve">study skills.  </w:t>
+      </w:r>
+    </w:p>
+    <w:p>
+      <w:pPr>
+        <w:rPr>
+          <w:rFonts w:ascii="Times New Roman" w:eastAsia="Times New Roman" w:hAnsi="Times New Roman" w:cs="Times New Roman"/>
+          <w:kern w:val="0"/>
+          <w:lang w:eastAsia="en-US"/>
+        </w:rPr>
+      </w:pPr>
       <w:r>
         <w:lastRenderedPageBreak/>
-        <w:t xml:space="preserve">can likely influence </w:t>
-      </w:r>
-      <w:r>
-        <w:t>academic engagement</w:t>
-      </w:r>
-      <w:r>
-        <w:t xml:space="preserve"> (</w:t>
-      </w:r>
-      <w:r>
-        <w:rPr>
-          <w:rFonts w:ascii="Arial" w:eastAsia="Times New Roman" w:hAnsi="Arial" w:cs="Arial"/>
-          <w:color w:val="FF0000"/>
-          <w:kern w:val="0"/>
-          <w:sz w:val="20"/>
-          <w:szCs w:val="20"/>
-          <w:shd w:val="clear" w:color="auto" w:fill="FFFFFF"/>
-          <w:lang w:eastAsia="en-US"/>
-        </w:rPr>
-        <w:t>Try to find studies that link this association</w:t>
-      </w:r>
-      <w:r>
-        <w:rPr>
-          <w:rFonts w:ascii="Times New Roman" w:eastAsia="Times New Roman" w:hAnsi="Times New Roman" w:cs="Times New Roman"/>
-          <w:kern w:val="0"/>
-          <w:lang w:eastAsia="en-US"/>
-        </w:rPr>
-        <w:t>)</w:t>
-      </w:r>
-      <w:r>
-        <w:t>. Consistent with the definition of academic e</w:t>
-      </w:r>
-      <w:r>
-        <w:t xml:space="preserve">ngagement </w:t>
-      </w:r>
-      <w:r>
-        <w:t>delineated above</w:t>
-      </w:r>
-      <w:r>
-        <w:t xml:space="preserve">, </w:t>
-      </w:r>
-      <w:r>
-        <w:t xml:space="preserve">aspects </w:t>
-      </w:r>
-      <w:r>
-        <w:t>of self-care may be essential to</w:t>
-      </w:r>
-      <w:r>
-        <w:t xml:space="preserve"> the healthy implementation of academic engagement.  More specifically, areas of academic engagement directly influenced by self-care practices are propose</w:t>
-      </w:r>
-      <w:r>
-        <w:t>d to have a greater mediating</w:t>
-      </w:r>
-      <w:r>
-        <w:t>/moderating</w:t>
-      </w:r>
-      <w:r>
-        <w:t xml:space="preserve"> e</w:t>
-      </w:r>
-      <w:r>
-        <w:t>ffect of sleep and exercise on the relationship between stress and academic engagemen</w:t>
-      </w:r>
-      <w:r>
-        <w:t>t. For instance,</w:t>
-      </w:r>
-      <w:r>
-        <w:t xml:space="preserve"> the</w:t>
-      </w:r>
-      <w:r>
-        <w:t xml:space="preserve"> skills e</w:t>
-      </w:r>
-      <w:r>
-        <w:t>ngagement</w:t>
-      </w:r>
-      <w:r>
-        <w:rPr>
-          <w:rFonts w:ascii="Times New Roman" w:eastAsia="Times New Roman" w:hAnsi="Times New Roman" w:cs="Times New Roman"/>
-          <w:color w:val="000000"/>
-          <w:kern w:val="0"/>
-          <w:lang w:eastAsia="en-US"/>
-        </w:rPr>
-        <w:t xml:space="preserve"> fa</w:t>
-      </w:r>
-      <w:r>
-        <w:rPr>
-          <w:rFonts w:ascii="Times New Roman" w:eastAsia="Times New Roman" w:hAnsi="Times New Roman" w:cs="Times New Roman"/>
-          <w:color w:val="000000"/>
-          <w:kern w:val="0"/>
-          <w:lang w:eastAsia="en-US"/>
-        </w:rPr>
-        <w:t>ctor of academic engagement is comprised of many aspects reliant on executive functioning, such as</w:t>
-      </w:r>
-      <w:r>
-        <w:rPr>
-          <w:rFonts w:ascii="Times New Roman" w:eastAsia="Times New Roman" w:hAnsi="Times New Roman" w:cs="Times New Roman"/>
-          <w:color w:val="000000"/>
-          <w:kern w:val="0"/>
-          <w:lang w:eastAsia="en-US"/>
-        </w:rPr>
-        <w:t xml:space="preserve"> </w:t>
-      </w:r>
-      <w:r>
-        <w:t>completing work, paying attention in class, studying, taking notes, and being organized</w:t>
-      </w:r>
-      <w:r>
-        <w:t>,</w:t>
-      </w:r>
-      <w:r>
-        <w:t xml:space="preserve"> which have been shown to be directly impacted by sleep quality and exercise (</w:t>
-      </w:r>
-      <w:proofErr w:type="spellStart"/>
-      <w:r>
-        <w:t>Fedewa</w:t>
-      </w:r>
-      <w:proofErr w:type="spellEnd"/>
-      <w:r>
-        <w:t xml:space="preserve"> &amp; </w:t>
-      </w:r>
-      <w:proofErr w:type="spellStart"/>
-      <w:r>
-        <w:t>Ahn</w:t>
-      </w:r>
-      <w:proofErr w:type="spellEnd"/>
-      <w:r>
-        <w:t xml:space="preserve">, </w:t>
-      </w:r>
-      <w:proofErr w:type="gramStart"/>
-      <w:r>
-        <w:t>2011;</w:t>
-      </w:r>
-      <w:r>
-        <w:t>Sadeh</w:t>
-      </w:r>
-      <w:proofErr w:type="gramEnd"/>
-      <w:r>
-        <w:t xml:space="preserve"> et al., 2003; </w:t>
-      </w:r>
-      <w:r>
-        <w:rPr>
-          <w:rFonts w:ascii="Times New Roman" w:hAnsi="Times New Roman"/>
-        </w:rPr>
-        <w:t xml:space="preserve">Turner, Drummond, </w:t>
-      </w:r>
-      <w:proofErr w:type="spellStart"/>
-      <w:r>
-        <w:rPr>
-          <w:rFonts w:ascii="Times New Roman" w:hAnsi="Times New Roman"/>
-        </w:rPr>
-        <w:t>Salamat</w:t>
-      </w:r>
-      <w:proofErr w:type="spellEnd"/>
-      <w:r>
-        <w:rPr>
-          <w:rFonts w:ascii="Times New Roman" w:hAnsi="Times New Roman"/>
-        </w:rPr>
-        <w:t>, &amp;</w:t>
-      </w:r>
-      <w:r>
-        <w:rPr>
-          <w:rFonts w:ascii="Times New Roman" w:hAnsi="Times New Roman"/>
-        </w:rPr>
-        <w:t xml:space="preserve"> Brown, 2007</w:t>
-      </w:r>
-      <w:r>
-        <w:t>).</w:t>
-      </w:r>
-      <w:r>
-        <w:t xml:space="preserve"> Consequently, sleep hygiene practices focused on optimizing sleep quantity and quality should, in turn, influence the improvement of executive</w:t>
-      </w:r>
-      <w:r>
-        <w:t xml:space="preserve"> functioning in the classroom. </w:t>
-      </w:r>
-      <w:r>
-        <w:t>Although self-care practices including good sleep hygiene and physical activity have also been shown to promote mood (</w:t>
-      </w:r>
-      <w:r>
-        <w:t xml:space="preserve">Manger &amp; Motta, 2005; </w:t>
-      </w:r>
-      <w:r>
-        <w:rPr>
-          <w:rFonts w:ascii="Times New Roman" w:eastAsia="Times New Roman" w:hAnsi="Times New Roman" w:cs="Times New Roman"/>
-          <w:kern w:val="0"/>
-          <w:lang w:eastAsia="en-US"/>
-        </w:rPr>
-        <w:t>Pilcher et al.; 1997</w:t>
-      </w:r>
-      <w:r>
-        <w:t>), the emotional factor of academic engagement revolves more around the concepts of applying course content to your life and finding ways to make it personally interesting.  As such, the i</w:t>
-      </w:r>
-      <w:r>
-        <w:t xml:space="preserve">mpact on mood may </w:t>
-      </w:r>
-      <w:r>
-        <w:t>influence engagement indirectly because</w:t>
-      </w:r>
-      <w:r>
-        <w:t xml:space="preserve"> im</w:t>
-      </w:r>
-      <w:r>
-        <w:t>provements in mood may</w:t>
-      </w:r>
-      <w:r>
-        <w:t xml:space="preserve"> increase the desire to learn and apply co</w:t>
-      </w:r>
-      <w:r>
-        <w:t>ncepts outside of the classroom. A</w:t>
-      </w:r>
-      <w:r>
-        <w:t>ddition</w:t>
-      </w:r>
-      <w:r>
-        <w:t>ally</w:t>
-      </w:r>
-      <w:r>
-        <w:t>,</w:t>
-      </w:r>
-      <w:r>
-        <w:t xml:space="preserve"> </w:t>
-      </w:r>
-      <w:r>
-        <w:t xml:space="preserve">such improvements in mood might </w:t>
-      </w:r>
-      <w:r>
-        <w:t>also improve oth</w:t>
-      </w:r>
-      <w:r>
-        <w:t>er areas of engagement,</w:t>
-      </w:r>
-      <w:r>
-        <w:t xml:space="preserve"> including increasing participation in the classroom, improving confidence in one’</w:t>
-      </w:r>
-      <w:r>
-        <w:t xml:space="preserve">s performance, and showing effective </w:t>
-      </w:r>
-      <w:r>
-        <w:t xml:space="preserve">study skills.  </w:t>
-      </w:r>
-    </w:p>
-    <w:p>
-      <w:pPr>
-        <w:rPr>
-          <w:rFonts w:ascii="Times New Roman" w:eastAsia="Times New Roman" w:hAnsi="Times New Roman" w:cs="Times New Roman"/>
-          <w:kern w:val="0"/>
-          <w:lang w:eastAsia="en-US"/>
-        </w:rPr>
-      </w:pPr>
-      <w:r>
         <w:t>Finally, exercise has been postulated to increase arousal in students.  Therefore,</w:t>
       </w:r>
       <w:r>
@@ -4707,7 +4885,6 @@
         <w:t xml:space="preserve">e.g. </w:t>
       </w:r>
       <w:r>
-        <w:lastRenderedPageBreak/>
         <w:t>participating in discussions, asking questions)</w:t>
       </w:r>
       <w:r>
@@ -4857,213 +5034,40 @@
       <w:pPr>
         <w:rPr>
           <w:rFonts w:ascii="Times New Roman" w:hAnsi="Times New Roman"/>
-          <w:color w:val="000000"/>
-        </w:rPr>
-      </w:pPr>
-      <w:r>
-        <w:rPr>
-          <w:rFonts w:ascii="Times New Roman" w:hAnsi="Times New Roman"/>
           <w:i/>
           <w:color w:val="000000"/>
         </w:rPr>
-        <w:t xml:space="preserve">Hypothesis 2: </w:t>
-      </w:r>
+      </w:pPr>
       <w:r>
         <w:rPr>
           <w:rFonts w:ascii="Times New Roman" w:hAnsi="Times New Roman"/>
           <w:i/>
           <w:color w:val="000000"/>
         </w:rPr>
-        <w:t>I hypothesize that as sleep hygiene is impaired, impairments in academic engagement will be seen, as well. I postulate that academic engagement will be lower in undergraduate students who experience reduced levels of healthy sleep hygiene practices as measured by the SHI.</w:t>
-      </w:r>
-      <w:r>
-        <w:rPr>
-          <w:rFonts w:ascii="Times New Roman" w:hAnsi="Times New Roman"/>
-          <w:color w:val="000000"/>
-        </w:rPr>
-        <w:t xml:space="preserve"> </w:t>
-      </w:r>
-    </w:p>
-    <w:p>
-      <w:pPr>
-        <w:rPr>
-          <w:rFonts w:ascii="Times New Roman" w:hAnsi="Times New Roman"/>
-          <w:b/>
-        </w:rPr>
-      </w:pPr>
-      <w:r>
-        <w:rPr>
-          <w:rFonts w:ascii="Times New Roman" w:hAnsi="Times New Roman"/>
-          <w:b/>
-        </w:rPr>
-        <w:t>Research Question</w:t>
-      </w:r>
-      <w:r>
-        <w:rPr>
-          <w:rFonts w:ascii="Times New Roman" w:hAnsi="Times New Roman"/>
-          <w:b/>
-        </w:rPr>
-        <w:t xml:space="preserve"> 3:  </w:t>
-      </w:r>
-      <w:r>
-        <w:rPr>
-          <w:rFonts w:ascii="Times New Roman" w:hAnsi="Times New Roman"/>
-          <w:b/>
-        </w:rPr>
-        <w:t>Does</w:t>
-      </w:r>
-      <w:r>
-        <w:rPr>
-          <w:rFonts w:ascii="Times New Roman" w:hAnsi="Times New Roman"/>
-          <w:b/>
-        </w:rPr>
-        <w:t xml:space="preserve"> sleep hygiene medi</w:t>
-      </w:r>
-      <w:r>
-        <w:rPr>
-          <w:rFonts w:ascii="Times New Roman" w:hAnsi="Times New Roman"/>
-          <w:b/>
-        </w:rPr>
-        <w:t>ate</w:t>
-      </w:r>
-      <w:r>
-        <w:rPr>
-          <w:rFonts w:ascii="Times New Roman" w:hAnsi="Times New Roman"/>
-          <w:b/>
-        </w:rPr>
-        <w:t xml:space="preserve"> the relationship between stressful life events and academic engagement.  </w:t>
-      </w:r>
-    </w:p>
-    <w:p>
-      <w:pPr>
-        <w:rPr>
-          <w:rFonts w:ascii="Times New Roman" w:hAnsi="Times New Roman"/>
-          <w:i/>
-        </w:rPr>
-      </w:pPr>
-      <w:r>
-        <w:rPr>
-          <w:rFonts w:ascii="Times New Roman" w:hAnsi="Times New Roman"/>
-          <w:i/>
-        </w:rPr>
-        <w:t xml:space="preserve">Hypothesis 3: </w:t>
-      </w:r>
-      <w:r>
-        <w:rPr>
-          <w:rFonts w:ascii="Times New Roman" w:hAnsi="Times New Roman"/>
-          <w:i/>
-        </w:rPr>
-        <w:t>I</w:t>
-      </w:r>
-      <w:r>
-        <w:rPr>
-          <w:rFonts w:ascii="Times New Roman" w:hAnsi="Times New Roman"/>
-          <w:i/>
-        </w:rPr>
-        <w:t xml:space="preserve"> hypothesize that students with higher levels of stressful life events will experience lower academic engagement if they show poor sleep hygiene practices. </w:t>
-      </w:r>
-      <w:r>
-        <w:rPr>
-          <w:rFonts w:ascii="Times New Roman" w:hAnsi="Times New Roman"/>
-          <w:i/>
-        </w:rPr>
-        <w:t>I</w:t>
-      </w:r>
-      <w:r>
-        <w:rPr>
-          <w:rFonts w:ascii="Times New Roman" w:hAnsi="Times New Roman"/>
-          <w:i/>
-        </w:rPr>
-        <w:t xml:space="preserve"> believe that the relationship between stressful life events and academic engagement will be partially or fully explained by sleep hygiene practices in undergraduate students. </w:t>
-      </w:r>
-    </w:p>
-    <w:p>
-      <w:pPr>
-        <w:rPr>
-          <w:rFonts w:ascii="Times New Roman" w:hAnsi="Times New Roman"/>
-          <w:i/>
-        </w:rPr>
-      </w:pPr>
-      <w:r>
-        <w:rPr>
-          <w:rFonts w:ascii="Times New Roman" w:hAnsi="Times New Roman"/>
-          <w:i/>
-        </w:rPr>
-        <w:t xml:space="preserve">Additionally, </w:t>
-      </w:r>
-      <w:r>
-        <w:rPr>
-          <w:rFonts w:ascii="Times New Roman" w:hAnsi="Times New Roman"/>
-          <w:i/>
-        </w:rPr>
-        <w:t>I</w:t>
-      </w:r>
-      <w:r>
-        <w:rPr>
-          <w:rFonts w:ascii="Times New Roman" w:hAnsi="Times New Roman"/>
-          <w:i/>
-        </w:rPr>
-        <w:t xml:space="preserve"> hypothesize that sleep hygiene practices will show the greatest mediating effect on the academic engagement factor of skills engagement due to the research indicating strong associations between sleep quality and executive functioning.</w:t>
-      </w:r>
-      <w:r>
-        <w:rPr>
-          <w:rFonts w:ascii="Times New Roman" w:hAnsi="Times New Roman"/>
-        </w:rPr>
-        <w:t xml:space="preserve"> </w:t>
-      </w:r>
-    </w:p>
-    <w:p>
-      <w:pPr>
-        <w:rPr>
-          <w:rFonts w:ascii="Times New Roman" w:hAnsi="Times New Roman"/>
-          <w:b/>
-        </w:rPr>
-      </w:pPr>
-      <w:r>
-        <w:rPr>
-          <w:rFonts w:ascii="Times New Roman" w:hAnsi="Times New Roman"/>
-          <w:b/>
-        </w:rPr>
-        <w:lastRenderedPageBreak/>
-        <w:t>Research Question</w:t>
-      </w:r>
-      <w:r>
-        <w:rPr>
-          <w:rFonts w:ascii="Times New Roman" w:hAnsi="Times New Roman"/>
-          <w:b/>
-        </w:rPr>
-        <w:t xml:space="preserve"> 4:  </w:t>
-      </w:r>
-      <w:r>
-        <w:rPr>
-          <w:rFonts w:ascii="Times New Roman" w:hAnsi="Times New Roman"/>
-          <w:b/>
-        </w:rPr>
-        <w:t>What are</w:t>
-      </w:r>
-      <w:r>
-        <w:rPr>
-          <w:rFonts w:ascii="Times New Roman" w:hAnsi="Times New Roman"/>
-          <w:b/>
-        </w:rPr>
-        <w:t xml:space="preserve"> the effects of physical activity on academic engagement in undergraduate students.</w:t>
-      </w:r>
-    </w:p>
-    <w:p>
-      <w:pPr>
+        <w:t xml:space="preserve">Hypothesis 2: </w:t>
+      </w:r>
+      <w:r>
         <w:rPr>
           <w:rFonts w:ascii="Times New Roman" w:hAnsi="Times New Roman"/>
           <w:i/>
           <w:color w:val="000000"/>
         </w:rPr>
-      </w:pPr>
+        <w:t>I hypothesize that as sleep hygiene is impaired, impairments in academic engagement will be seen, as well. I postulate that academic engagement will be lower in undergraduate students who experience reduced levels of healthy sleep hygiene practices as measured by the SHI.</w:t>
+      </w:r>
+      <w:r>
+        <w:rPr>
+          <w:rFonts w:ascii="Times New Roman" w:hAnsi="Times New Roman"/>
+          <w:color w:val="000000"/>
+        </w:rPr>
+        <w:t xml:space="preserve"> </w:t>
+      </w:r>
       <w:r>
         <w:rPr>
           <w:rFonts w:ascii="Times New Roman" w:hAnsi="Times New Roman"/>
           <w:i/>
           <w:color w:val="000000"/>
         </w:rPr>
-        <w:t xml:space="preserve">Hypothesis 4: </w:t>
+        <w:t xml:space="preserve">Additionally, it is believed that both the skills engagement and the performance engagement factors will show the greatest effect of sleep hygiene practices since these factors are based in executive functioning and achievement, areas that have shown consistent links in the literature </w:t>
       </w:r>
       <w:r>
         <w:rPr>
@@ -5071,14 +5075,267 @@
           <w:i/>
           <w:color w:val="000000"/>
         </w:rPr>
+        <w:t>to impaired sleep.</w:t>
+      </w:r>
+    </w:p>
+    <w:p>
+      <w:pPr>
+        <w:rPr>
+          <w:rFonts w:ascii="Times New Roman" w:hAnsi="Times New Roman"/>
+          <w:b/>
+        </w:rPr>
+      </w:pPr>
+      <w:r>
+        <w:rPr>
+          <w:rFonts w:ascii="Times New Roman" w:hAnsi="Times New Roman"/>
+          <w:b/>
+        </w:rPr>
+        <w:t>Research Question</w:t>
+      </w:r>
+      <w:r>
+        <w:rPr>
+          <w:rFonts w:ascii="Times New Roman" w:hAnsi="Times New Roman"/>
+          <w:b/>
+        </w:rPr>
+        <w:t xml:space="preserve"> 3:  </w:t>
+      </w:r>
+      <w:r>
+        <w:rPr>
+          <w:rFonts w:ascii="Times New Roman" w:hAnsi="Times New Roman"/>
+          <w:b/>
+        </w:rPr>
+        <w:t>Does</w:t>
+      </w:r>
+      <w:r>
+        <w:rPr>
+          <w:rFonts w:ascii="Times New Roman" w:hAnsi="Times New Roman"/>
+          <w:b/>
+        </w:rPr>
+        <w:t xml:space="preserve"> sleep hygiene medi</w:t>
+      </w:r>
+      <w:r>
+        <w:rPr>
+          <w:rFonts w:ascii="Times New Roman" w:hAnsi="Times New Roman"/>
+          <w:b/>
+        </w:rPr>
+        <w:t>ate</w:t>
+      </w:r>
+      <w:r>
+        <w:rPr>
+          <w:rFonts w:ascii="Times New Roman" w:hAnsi="Times New Roman"/>
+          <w:b/>
+        </w:rPr>
+        <w:t xml:space="preserve"> the relationship between stressful life events and academic engagement.  </w:t>
+      </w:r>
+    </w:p>
+    <w:p>
+      <w:pPr>
+        <w:rPr>
+          <w:rFonts w:ascii="Times New Roman" w:hAnsi="Times New Roman"/>
+          <w:i/>
+        </w:rPr>
+      </w:pPr>
+      <w:r>
+        <w:rPr>
+          <w:rFonts w:ascii="Times New Roman" w:hAnsi="Times New Roman"/>
+          <w:i/>
+        </w:rPr>
+        <w:t xml:space="preserve">Hypothesis 3: </w:t>
+      </w:r>
+      <w:r>
+        <w:rPr>
+          <w:rFonts w:ascii="Times New Roman" w:hAnsi="Times New Roman"/>
+          <w:i/>
+        </w:rPr>
         <w:t>I</w:t>
       </w:r>
       <w:r>
+        <w:rPr>
+          <w:rFonts w:ascii="Times New Roman" w:hAnsi="Times New Roman"/>
+          <w:i/>
+        </w:rPr>
+        <w:t xml:space="preserve"> hypothesize that students with higher levels of stressful life events will experience lower academic engagement if they show poor sleep hygiene practices. </w:t>
+      </w:r>
+      <w:r>
+        <w:rPr>
+          <w:rFonts w:ascii="Times New Roman" w:hAnsi="Times New Roman"/>
+          <w:i/>
+        </w:rPr>
+        <w:t>I</w:t>
+      </w:r>
+      <w:r>
+        <w:rPr>
+          <w:rFonts w:ascii="Times New Roman" w:hAnsi="Times New Roman"/>
+          <w:i/>
+        </w:rPr>
+        <w:t xml:space="preserve"> believe that </w:t>
+      </w:r>
+      <w:r>
+        <w:rPr>
+          <w:rFonts w:ascii="Times New Roman" w:hAnsi="Times New Roman"/>
+          <w:i/>
+        </w:rPr>
+        <w:lastRenderedPageBreak/>
+        <w:t xml:space="preserve">the relationship between stressful life events and academic engagement will be partially or fully explained by sleep hygiene practices in undergraduate students. </w:t>
+      </w:r>
+    </w:p>
+    <w:p>
+      <w:pPr>
+        <w:rPr>
+          <w:rFonts w:ascii="Times New Roman" w:hAnsi="Times New Roman"/>
+          <w:i/>
+        </w:rPr>
+      </w:pPr>
+      <w:r>
+        <w:rPr>
+          <w:rFonts w:ascii="Times New Roman" w:hAnsi="Times New Roman"/>
+          <w:i/>
+        </w:rPr>
+        <w:t xml:space="preserve">Additionally, </w:t>
+      </w:r>
+      <w:r>
+        <w:rPr>
+          <w:rFonts w:ascii="Times New Roman" w:hAnsi="Times New Roman"/>
+          <w:i/>
+        </w:rPr>
+        <w:t>I</w:t>
+      </w:r>
+      <w:r>
+        <w:rPr>
+          <w:rFonts w:ascii="Times New Roman" w:hAnsi="Times New Roman"/>
+          <w:i/>
+        </w:rPr>
+        <w:t xml:space="preserve"> hypothesize that sleep hygiene practices will show the greatest mediating effect o</w:t>
+      </w:r>
+      <w:r>
+        <w:rPr>
+          <w:rFonts w:ascii="Times New Roman" w:hAnsi="Times New Roman"/>
+          <w:i/>
+        </w:rPr>
+        <w:t>n the academic engagement factors</w:t>
+      </w:r>
+      <w:r>
+        <w:rPr>
+          <w:rFonts w:ascii="Times New Roman" w:hAnsi="Times New Roman"/>
+          <w:i/>
+        </w:rPr>
+        <w:t xml:space="preserve"> of skills engagement</w:t>
+      </w:r>
+      <w:r>
+        <w:rPr>
+          <w:rFonts w:ascii="Times New Roman" w:hAnsi="Times New Roman"/>
+          <w:i/>
+        </w:rPr>
+        <w:t xml:space="preserve"> and performance engagement</w:t>
+      </w:r>
+      <w:r>
+        <w:rPr>
+          <w:rFonts w:ascii="Times New Roman" w:hAnsi="Times New Roman"/>
+          <w:i/>
+        </w:rPr>
+        <w:t xml:space="preserve"> due to the research indicating strong associations between sleep quality and</w:t>
+      </w:r>
+      <w:r>
+        <w:rPr>
+          <w:rFonts w:ascii="Times New Roman" w:hAnsi="Times New Roman"/>
+          <w:i/>
+        </w:rPr>
+        <w:t xml:space="preserve"> both</w:t>
+      </w:r>
+      <w:r>
+        <w:rPr>
+          <w:rFonts w:ascii="Times New Roman" w:hAnsi="Times New Roman"/>
+          <w:i/>
+        </w:rPr>
+        <w:t xml:space="preserve"> executive functioning</w:t>
+      </w:r>
+      <w:r>
+        <w:rPr>
+          <w:rFonts w:ascii="Times New Roman" w:hAnsi="Times New Roman"/>
+          <w:i/>
+        </w:rPr>
+        <w:t xml:space="preserve"> and academic achievement</w:t>
+      </w:r>
+      <w:r>
+        <w:rPr>
+          <w:rFonts w:ascii="Times New Roman" w:hAnsi="Times New Roman"/>
+          <w:i/>
+        </w:rPr>
+        <w:t>.</w:t>
+      </w:r>
+      <w:r>
+        <w:rPr>
+          <w:rFonts w:ascii="Times New Roman" w:hAnsi="Times New Roman"/>
+        </w:rPr>
+        <w:t xml:space="preserve"> </w:t>
+      </w:r>
+    </w:p>
+    <w:p>
+      <w:pPr>
+        <w:rPr>
+          <w:rFonts w:ascii="Times New Roman" w:hAnsi="Times New Roman"/>
+          <w:b/>
+        </w:rPr>
+      </w:pPr>
+      <w:r>
+        <w:rPr>
+          <w:rFonts w:ascii="Times New Roman" w:hAnsi="Times New Roman"/>
+          <w:b/>
+        </w:rPr>
+        <w:t>Research Question</w:t>
+      </w:r>
+      <w:r>
+        <w:rPr>
+          <w:rFonts w:ascii="Times New Roman" w:hAnsi="Times New Roman"/>
+          <w:b/>
+        </w:rPr>
+        <w:t xml:space="preserve"> 4:  </w:t>
+      </w:r>
+      <w:r>
+        <w:rPr>
+          <w:rFonts w:ascii="Times New Roman" w:hAnsi="Times New Roman"/>
+          <w:b/>
+        </w:rPr>
+        <w:t>What are</w:t>
+      </w:r>
+      <w:r>
+        <w:rPr>
+          <w:rFonts w:ascii="Times New Roman" w:hAnsi="Times New Roman"/>
+          <w:b/>
+        </w:rPr>
+        <w:t xml:space="preserve"> the effects of physical activity on academic engagement in undergraduate students.</w:t>
+      </w:r>
+    </w:p>
+    <w:p>
+      <w:pPr>
         <w:rPr>
           <w:rFonts w:ascii="Times New Roman" w:hAnsi="Times New Roman"/>
           <w:i/>
           <w:color w:val="000000"/>
         </w:rPr>
+      </w:pPr>
+      <w:r>
+        <w:rPr>
+          <w:rFonts w:ascii="Times New Roman" w:hAnsi="Times New Roman"/>
+          <w:i/>
+          <w:color w:val="000000"/>
+        </w:rPr>
+        <w:t xml:space="preserve">Hypothesis 4: </w:t>
+      </w:r>
+      <w:r>
+        <w:rPr>
+          <w:rFonts w:ascii="Times New Roman" w:hAnsi="Times New Roman"/>
+          <w:i/>
+          <w:color w:val="000000"/>
+        </w:rPr>
+        <w:t>I</w:t>
+      </w:r>
+      <w:r>
+        <w:rPr>
+          <w:rFonts w:ascii="Times New Roman" w:hAnsi="Times New Roman"/>
+          <w:i/>
+          <w:color w:val="000000"/>
+        </w:rPr>
         <w:t xml:space="preserve"> hypothesize that increased levels of exercise (based on number of days per week) for strenuous exercise will be associated with lower levels of Academic Engagement; most specifically for the participation factor.</w:t>
       </w:r>
     </w:p>
@@ -5223,7 +5480,43 @@
           <w:rFonts w:ascii="Times New Roman" w:hAnsi="Times New Roman"/>
           <w:i/>
         </w:rPr>
-        <w:t xml:space="preserve">Hypothesis 6: Since self-care practices have been shown to improve various elements of engagement, using an exploratory process we will determine how these self-care practices differentially impact academic engagement in order to further identify the aspects that have the greatest impact in influencing academic engagement in undergraduate students. </w:t>
+        <w:t>Hypothesis 6: Since self-care practices have been shown to improve various elements of engagement,</w:t>
+      </w:r>
+      <w:r>
+        <w:rPr>
+          <w:rFonts w:ascii="Times New Roman" w:hAnsi="Times New Roman"/>
+          <w:i/>
+        </w:rPr>
+        <w:t xml:space="preserve"> an exploratory process</w:t>
+      </w:r>
+      <w:r>
+        <w:rPr>
+          <w:rFonts w:ascii="Times New Roman" w:hAnsi="Times New Roman"/>
+          <w:i/>
+        </w:rPr>
+        <w:t xml:space="preserve"> will</w:t>
+      </w:r>
+      <w:r>
+        <w:rPr>
+          <w:rFonts w:ascii="Times New Roman" w:hAnsi="Times New Roman"/>
+          <w:i/>
+        </w:rPr>
+        <w:t xml:space="preserve"> be used to</w:t>
+      </w:r>
+      <w:r>
+        <w:rPr>
+          <w:rFonts w:ascii="Times New Roman" w:hAnsi="Times New Roman"/>
+          <w:i/>
+        </w:rPr>
+        <w:t xml:space="preserve"> determine how these self-care practices </w:t>
+      </w:r>
+      <w:r>
+        <w:rPr>
+          <w:rFonts w:ascii="Times New Roman" w:hAnsi="Times New Roman"/>
+          <w:i/>
+        </w:rPr>
+        <w:lastRenderedPageBreak/>
+        <w:t xml:space="preserve">differentially impact academic engagement in order to further identify the aspects that have the greatest impact in influencing academic engagement in undergraduate students. </w:t>
       </w:r>
       <w:r>
         <w:rPr>
@@ -5537,14 +5830,14 @@
       <w:proofErr w:type="spellStart"/>
       <w:r>
         <w:rPr>
-          <w:color w:val="FF0000"/>
+          <w:color w:val="000000" w:themeColor="text1"/>
         </w:rPr>
         <w:t>Novotney</w:t>
       </w:r>
       <w:proofErr w:type="spellEnd"/>
       <w:r>
         <w:rPr>
-          <w:color w:val="FF0000"/>
+          <w:color w:val="000000" w:themeColor="text1"/>
         </w:rPr>
         <w:t>, 2014</w:t>
       </w:r>
@@ -5555,12 +5848,7 @@
         <w:t>.</w:t>
       </w:r>
       <w:r>
-        <w:t xml:space="preserve">  Thes</w:t>
-      </w:r>
-      <w:bookmarkStart w:id="0" w:name="_GoBack"/>
-      <w:bookmarkEnd w:id="0"/>
-      <w:r>
-        <w:t xml:space="preserve">e mental health concerns are </w:t>
+        <w:t xml:space="preserve">  These mental health concerns are </w:t>
       </w:r>
       <w:r>
         <w:t>impacting academic engagement</w:t>
@@ -13949,6 +14237,7 @@
           <w:color w:val="000000"/>
         </w:rPr>
       </w:pPr>
+      <w:bookmarkStart w:id="0" w:name="_GoBack"/>
       <w:r>
         <w:rPr>
           <w:rFonts w:ascii="Times New Roman" w:hAnsi="Times New Roman"/>
@@ -13964,12 +14253,246 @@
         </w:rPr>
         <w:t xml:space="preserve"> </w:t>
       </w:r>
+      <w:bookmarkEnd w:id="0"/>
       <w:r>
         <w:rPr>
           <w:rFonts w:ascii="Times New Roman" w:hAnsi="Times New Roman"/>
           <w:color w:val="000000"/>
         </w:rPr>
-        <w:t xml:space="preserve">I hypothesize that as sleep hygiene is impaired, impairments in academic engagement will be seen, as well. I postulate that academic engagement will be lower in undergraduate students who experience reduced levels of healthy sleep hygiene practices as measured by the SHI. </w:t>
+        <w:t>I hypothesize that as sleep hygiene is impaired, impairments in academic engagement will be seen, as well. I postulate that academic engagement will be lower in undergraduate students who experience reduced levels of healthy sleep hygiene practices as measured by the SHI. Additionally, it is believed that both the skills engagement and the performance engagement factors will show the greatest effect of sleep hygiene practices since these factors are based in executive functioning and achievement, areas that have shown consistent links in the literature to impaired sleep.</w:t>
+      </w:r>
+    </w:p>
+    <w:p>
+      <w:pPr>
+        <w:rPr>
+          <w:rFonts w:ascii="Times New Roman" w:hAnsi="Times New Roman"/>
+          <w:color w:val="000000"/>
+        </w:rPr>
+      </w:pPr>
+      <w:r>
+        <w:rPr>
+          <w:rFonts w:ascii="Times New Roman" w:hAnsi="Times New Roman"/>
+          <w:b/>
+          <w:color w:val="000000"/>
+        </w:rPr>
+        <w:t>Data Analysis 2:</w:t>
+      </w:r>
+      <w:r>
+        <w:rPr>
+          <w:rFonts w:ascii="Times New Roman" w:hAnsi="Times New Roman"/>
+          <w:b/>
+          <w:color w:val="000000"/>
+        </w:rPr>
+        <w:t xml:space="preserve"> </w:t>
+      </w:r>
+      <w:r>
+        <w:rPr>
+          <w:rFonts w:ascii="Times New Roman" w:hAnsi="Times New Roman"/>
+          <w:color w:val="000000"/>
+        </w:rPr>
+        <w:t>I</w:t>
+      </w:r>
+      <w:r>
+        <w:rPr>
+          <w:rFonts w:ascii="Times New Roman" w:hAnsi="Times New Roman"/>
+          <w:color w:val="000000"/>
+        </w:rPr>
+        <w:t xml:space="preserve"> will </w:t>
+      </w:r>
+      <w:r>
+        <w:rPr>
+          <w:rFonts w:ascii="Times New Roman" w:hAnsi="Times New Roman"/>
+          <w:color w:val="000000"/>
+        </w:rPr>
+        <w:t xml:space="preserve">estimate the correlation between </w:t>
+      </w:r>
+      <w:r>
+        <w:rPr>
+          <w:rFonts w:ascii="Times New Roman" w:hAnsi="Times New Roman"/>
+          <w:color w:val="000000"/>
+        </w:rPr>
+        <w:t>sleep hygiene</w:t>
+      </w:r>
+      <w:r>
+        <w:rPr>
+          <w:rFonts w:ascii="Times New Roman" w:hAnsi="Times New Roman"/>
+          <w:color w:val="000000"/>
+        </w:rPr>
+        <w:t xml:space="preserve"> and both overall engagement and the four factors of engagement</w:t>
+      </w:r>
+      <w:r>
+        <w:rPr>
+          <w:rFonts w:ascii="Times New Roman" w:hAnsi="Times New Roman"/>
+          <w:color w:val="000000"/>
+        </w:rPr>
+        <w:t>.</w:t>
+      </w:r>
+    </w:p>
+    <w:p>
+      <w:pPr>
+        <w:rPr>
+          <w:rFonts w:ascii="Times New Roman" w:hAnsi="Times New Roman"/>
+          <w:b/>
+        </w:rPr>
+      </w:pPr>
+      <w:r>
+        <w:rPr>
+          <w:rFonts w:ascii="Times New Roman" w:hAnsi="Times New Roman"/>
+          <w:b/>
+        </w:rPr>
+        <w:t>Research Question</w:t>
+      </w:r>
+      <w:r>
+        <w:rPr>
+          <w:rFonts w:ascii="Times New Roman" w:hAnsi="Times New Roman"/>
+          <w:b/>
+        </w:rPr>
+        <w:t xml:space="preserve"> 3</w:t>
+      </w:r>
+      <w:r>
+        <w:rPr>
+          <w:rFonts w:ascii="Times New Roman" w:hAnsi="Times New Roman"/>
+        </w:rPr>
+        <w:t>:  Does sleep hygiene mediate the relationship between stressful life events and academic engagement.</w:t>
+      </w:r>
+      <w:r>
+        <w:rPr>
+          <w:rFonts w:ascii="Times New Roman" w:hAnsi="Times New Roman"/>
+          <w:b/>
+        </w:rPr>
+        <w:t xml:space="preserve">  </w:t>
+      </w:r>
+    </w:p>
+    <w:p>
+      <w:pPr>
+        <w:rPr>
+          <w:rFonts w:ascii="Times New Roman" w:hAnsi="Times New Roman"/>
+        </w:rPr>
+      </w:pPr>
+      <w:r>
+        <w:rPr>
+          <w:rFonts w:ascii="Times New Roman" w:hAnsi="Times New Roman"/>
+          <w:b/>
+        </w:rPr>
+        <w:t>Hypothesis 3:</w:t>
+      </w:r>
+      <w:r>
+        <w:rPr>
+          <w:rFonts w:ascii="Times New Roman" w:hAnsi="Times New Roman"/>
+        </w:rPr>
+        <w:t xml:space="preserve"> I hypothesize that students with higher levels of stressful life events will experience lower academic engagement if they show poor sleep hygiene practices. I believe that </w:t>
+      </w:r>
+      <w:r>
+        <w:rPr>
+          <w:rFonts w:ascii="Times New Roman" w:hAnsi="Times New Roman"/>
+        </w:rPr>
+        <w:lastRenderedPageBreak/>
+        <w:t xml:space="preserve">the relationship between stressful life events and academic engagement will be partially or fully explained by sleep hygiene practices in undergraduate students. </w:t>
+      </w:r>
+    </w:p>
+    <w:p>
+      <w:pPr>
+        <w:rPr>
+          <w:rFonts w:ascii="Times New Roman" w:hAnsi="Times New Roman"/>
+          <w:i/>
+        </w:rPr>
+      </w:pPr>
+      <w:r>
+        <w:rPr>
+          <w:rFonts w:ascii="Times New Roman" w:hAnsi="Times New Roman"/>
+        </w:rPr>
+        <w:t xml:space="preserve">Additionally, I hypothesize that sleep hygiene practices will show the greatest mediating effect on the academic engagement factors of skills engagement and performance engagement due to the research indicating strong associations between sleep quality and both executive functioning and academic achievement. </w:t>
+      </w:r>
+    </w:p>
+    <w:p>
+      <w:pPr>
+        <w:rPr>
+          <w:rFonts w:ascii="Times New Roman" w:hAnsi="Times New Roman"/>
+          <w:i/>
+        </w:rPr>
+      </w:pPr>
+      <w:r>
+        <w:rPr>
+          <w:rFonts w:ascii="Times New Roman" w:hAnsi="Times New Roman"/>
+          <w:b/>
+        </w:rPr>
+        <w:t xml:space="preserve">Data Analysis 3: </w:t>
+      </w:r>
+      <w:r>
+        <w:rPr>
+          <w:rFonts w:ascii="Times New Roman" w:hAnsi="Times New Roman"/>
+        </w:rPr>
+        <w:t xml:space="preserve">This evaluation will be conducted using </w:t>
+      </w:r>
+      <w:r>
+        <w:rPr>
+          <w:rFonts w:ascii="Times New Roman" w:hAnsi="Times New Roman"/>
+        </w:rPr>
+        <w:t xml:space="preserve">a mediational model as outlined in Muller, Judd, &amp; </w:t>
+      </w:r>
+      <w:proofErr w:type="spellStart"/>
+      <w:r>
+        <w:rPr>
+          <w:rFonts w:ascii="Times New Roman" w:hAnsi="Times New Roman"/>
+        </w:rPr>
+        <w:t>Yzerbyt</w:t>
+      </w:r>
+      <w:proofErr w:type="spellEnd"/>
+      <w:r>
+        <w:rPr>
+          <w:rFonts w:ascii="Times New Roman" w:hAnsi="Times New Roman"/>
+        </w:rPr>
+        <w:t xml:space="preserve"> (2005).</w:t>
+      </w:r>
+    </w:p>
+    <w:p>
+      <w:pPr>
+        <w:rPr>
+          <w:rFonts w:ascii="Times New Roman" w:hAnsi="Times New Roman"/>
+        </w:rPr>
+      </w:pPr>
+      <w:r>
+        <w:rPr>
+          <w:rFonts w:ascii="Times New Roman" w:hAnsi="Times New Roman"/>
+          <w:b/>
+        </w:rPr>
+        <w:t>Research Question</w:t>
+      </w:r>
+      <w:r>
+        <w:rPr>
+          <w:rFonts w:ascii="Times New Roman" w:hAnsi="Times New Roman"/>
+          <w:b/>
+        </w:rPr>
+        <w:t xml:space="preserve"> 4</w:t>
+      </w:r>
+      <w:r>
+        <w:rPr>
+          <w:rFonts w:ascii="Times New Roman" w:hAnsi="Times New Roman"/>
+        </w:rPr>
+        <w:t>:  What are the effects of physical activity on academic engagement in undergraduate students.</w:t>
+      </w:r>
+    </w:p>
+    <w:p>
+      <w:pPr>
+        <w:rPr>
+          <w:rFonts w:ascii="Times New Roman" w:hAnsi="Times New Roman"/>
+          <w:color w:val="000000"/>
+        </w:rPr>
+      </w:pPr>
+      <w:r>
+        <w:rPr>
+          <w:rFonts w:ascii="Times New Roman" w:hAnsi="Times New Roman"/>
+          <w:b/>
+          <w:color w:val="000000"/>
+        </w:rPr>
+        <w:t>Hypothesis 4:</w:t>
+      </w:r>
+      <w:r>
+        <w:rPr>
+          <w:rFonts w:ascii="Times New Roman" w:hAnsi="Times New Roman"/>
+          <w:color w:val="000000"/>
+        </w:rPr>
+        <w:t xml:space="preserve"> I hypothesize that increased levels of exercise (based on number of days per week) for strenuous exercise will be associated with lower levels of Academic Engagement; most specifically for the participation factor</w:t>
       </w:r>
       <w:r>
         <w:rPr>
@@ -13977,7 +14500,7 @@
           <w:i/>
           <w:color w:val="000000"/>
         </w:rPr>
-        <w:t xml:space="preserve"> </w:t>
+        <w:t>.</w:t>
       </w:r>
     </w:p>
     <w:p>
@@ -13993,224 +14516,14 @@
           <w:b/>
           <w:color w:val="000000"/>
         </w:rPr>
-        <w:t>Data Analysis 2:</w:t>
-      </w:r>
-      <w:r>
-        <w:rPr>
-          <w:rFonts w:ascii="Times New Roman" w:hAnsi="Times New Roman"/>
-          <w:b/>
+        <w:t xml:space="preserve">Data Analysis 4: </w:t>
+      </w:r>
+      <w:r>
+        <w:rPr>
+          <w:rFonts w:ascii="Times New Roman" w:hAnsi="Times New Roman"/>
           <w:color w:val="000000"/>
         </w:rPr>
-        <w:t xml:space="preserve"> </w:t>
-      </w:r>
-      <w:r>
-        <w:rPr>
-          <w:rFonts w:ascii="Times New Roman" w:hAnsi="Times New Roman"/>
-          <w:color w:val="000000"/>
-        </w:rPr>
-        <w:t>I</w:t>
-      </w:r>
-      <w:r>
-        <w:rPr>
-          <w:rFonts w:ascii="Times New Roman" w:hAnsi="Times New Roman"/>
-          <w:color w:val="000000"/>
-        </w:rPr>
-        <w:t xml:space="preserve"> will </w:t>
-      </w:r>
-      <w:r>
-        <w:rPr>
-          <w:rFonts w:ascii="Times New Roman" w:hAnsi="Times New Roman"/>
-          <w:color w:val="000000"/>
-        </w:rPr>
-        <w:t xml:space="preserve">estimate the correlation between </w:t>
-      </w:r>
-      <w:r>
-        <w:rPr>
-          <w:rFonts w:ascii="Times New Roman" w:hAnsi="Times New Roman"/>
-          <w:color w:val="000000"/>
-        </w:rPr>
-        <w:t>sleep hygiene</w:t>
-      </w:r>
-      <w:r>
-        <w:rPr>
-          <w:rFonts w:ascii="Times New Roman" w:hAnsi="Times New Roman"/>
-          <w:color w:val="000000"/>
-        </w:rPr>
-        <w:t xml:space="preserve"> and both overall engagement and the four factors of engagement</w:t>
-      </w:r>
-      <w:r>
-        <w:rPr>
-          <w:rFonts w:ascii="Times New Roman" w:hAnsi="Times New Roman"/>
-          <w:color w:val="000000"/>
-        </w:rPr>
-        <w:t>.</w:t>
-      </w:r>
-    </w:p>
-    <w:p>
-      <w:pPr>
-        <w:rPr>
-          <w:rFonts w:ascii="Times New Roman" w:hAnsi="Times New Roman"/>
-          <w:b/>
-        </w:rPr>
-      </w:pPr>
-      <w:r>
-        <w:rPr>
-          <w:rFonts w:ascii="Times New Roman" w:hAnsi="Times New Roman"/>
-          <w:b/>
-        </w:rPr>
-        <w:t>Research Question</w:t>
-      </w:r>
-      <w:r>
-        <w:rPr>
-          <w:rFonts w:ascii="Times New Roman" w:hAnsi="Times New Roman"/>
-          <w:b/>
-        </w:rPr>
-        <w:t xml:space="preserve"> 3</w:t>
-      </w:r>
-      <w:r>
-        <w:rPr>
-          <w:rFonts w:ascii="Times New Roman" w:hAnsi="Times New Roman"/>
-        </w:rPr>
-        <w:t>:  Does sleep hygiene mediate the relationship between stressful life events and academic engagement.</w:t>
-      </w:r>
-      <w:r>
-        <w:rPr>
-          <w:rFonts w:ascii="Times New Roman" w:hAnsi="Times New Roman"/>
-          <w:b/>
-        </w:rPr>
-        <w:t xml:space="preserve">  </w:t>
-      </w:r>
-    </w:p>
-    <w:p>
-      <w:pPr>
-        <w:rPr>
-          <w:rFonts w:ascii="Times New Roman" w:hAnsi="Times New Roman"/>
-        </w:rPr>
-      </w:pPr>
-      <w:r>
-        <w:rPr>
-          <w:rFonts w:ascii="Times New Roman" w:hAnsi="Times New Roman"/>
-          <w:b/>
-        </w:rPr>
-        <w:t>Hypothesis 3:</w:t>
-      </w:r>
-      <w:r>
-        <w:rPr>
-          <w:rFonts w:ascii="Times New Roman" w:hAnsi="Times New Roman"/>
-        </w:rPr>
-        <w:t xml:space="preserve"> I hypothesize that students with higher levels of stressful life events will experience lower academic engagement if they show poor sleep hygiene practices. I believe that the relationship between stressful life events and academic engagement will be partially or fully explained by sleep hygiene practices in undergraduate students. </w:t>
-      </w:r>
-    </w:p>
-    <w:p>
-      <w:pPr>
-        <w:rPr>
-          <w:rFonts w:ascii="Times New Roman" w:hAnsi="Times New Roman"/>
-          <w:i/>
-        </w:rPr>
-      </w:pPr>
-      <w:r>
-        <w:rPr>
-          <w:rFonts w:ascii="Times New Roman" w:hAnsi="Times New Roman"/>
-        </w:rPr>
-        <w:lastRenderedPageBreak/>
-        <w:t>Additionally, I hypothesize that sleep hygiene practices will show the greatest mediating effect on the academic engagement factor of skills engagement due to the research indicating strong associations between sleep quality and executive functioning.</w:t>
-      </w:r>
-      <w:r>
-        <w:rPr>
-          <w:rFonts w:ascii="Times New Roman" w:hAnsi="Times New Roman"/>
-        </w:rPr>
-        <w:t xml:space="preserve"> </w:t>
-      </w:r>
-    </w:p>
-    <w:p>
-      <w:pPr>
-        <w:rPr>
-          <w:rFonts w:ascii="Times New Roman" w:hAnsi="Times New Roman"/>
-          <w:i/>
-        </w:rPr>
-      </w:pPr>
-      <w:r>
-        <w:rPr>
-          <w:rFonts w:ascii="Times New Roman" w:hAnsi="Times New Roman"/>
-          <w:b/>
-        </w:rPr>
-        <w:t xml:space="preserve">Data Analysis 3: </w:t>
-      </w:r>
-      <w:r>
-        <w:rPr>
-          <w:rFonts w:ascii="Times New Roman" w:hAnsi="Times New Roman"/>
-        </w:rPr>
-        <w:t xml:space="preserve">This evaluation will be conducted using </w:t>
-      </w:r>
-      <w:r>
-        <w:rPr>
-          <w:rFonts w:ascii="Times New Roman" w:hAnsi="Times New Roman"/>
-        </w:rPr>
-        <w:t xml:space="preserve">a mediational model as outlined in Muller, Judd, &amp; </w:t>
-      </w:r>
-      <w:proofErr w:type="spellStart"/>
-      <w:r>
-        <w:rPr>
-          <w:rFonts w:ascii="Times New Roman" w:hAnsi="Times New Roman"/>
-        </w:rPr>
-        <w:t>Yzerbyt</w:t>
-      </w:r>
-      <w:proofErr w:type="spellEnd"/>
-      <w:r>
-        <w:rPr>
-          <w:rFonts w:ascii="Times New Roman" w:hAnsi="Times New Roman"/>
-        </w:rPr>
-        <w:t xml:space="preserve"> (2005).</w:t>
-      </w:r>
-    </w:p>
-    <w:p>
-      <w:pPr>
-        <w:rPr>
-          <w:rFonts w:ascii="Times New Roman" w:hAnsi="Times New Roman"/>
-        </w:rPr>
-      </w:pPr>
-      <w:r>
-        <w:rPr>
-          <w:rFonts w:ascii="Times New Roman" w:hAnsi="Times New Roman"/>
-          <w:b/>
-        </w:rPr>
-        <w:t>Research Question</w:t>
-      </w:r>
-      <w:r>
-        <w:rPr>
-          <w:rFonts w:ascii="Times New Roman" w:hAnsi="Times New Roman"/>
-          <w:b/>
-        </w:rPr>
-        <w:t xml:space="preserve"> 4</w:t>
-      </w:r>
-      <w:r>
-        <w:rPr>
-          <w:rFonts w:ascii="Times New Roman" w:hAnsi="Times New Roman"/>
-        </w:rPr>
-        <w:t>:  What are the effects of physical activity on academic engagement in undergraduate students.</w:t>
-      </w:r>
-    </w:p>
-    <w:p>
-      <w:pPr>
-        <w:rPr>
-          <w:rFonts w:ascii="Times New Roman" w:hAnsi="Times New Roman"/>
-          <w:color w:val="000000"/>
-        </w:rPr>
-      </w:pPr>
-      <w:r>
-        <w:rPr>
-          <w:rFonts w:ascii="Times New Roman" w:hAnsi="Times New Roman"/>
-          <w:b/>
-          <w:color w:val="000000"/>
-        </w:rPr>
-        <w:t>Hypothesis 4:</w:t>
-      </w:r>
-      <w:r>
-        <w:rPr>
-          <w:rFonts w:ascii="Times New Roman" w:hAnsi="Times New Roman"/>
-          <w:color w:val="000000"/>
-        </w:rPr>
-        <w:t xml:space="preserve"> I hypothesize that increased levels of exercise (based on number of days per week) for strenuous exercise will be associated with lower levels of Academic Engagement; most specifically for the participation factor</w:t>
+        <w:t>Linear regression will be used in a similar fashion as with SLEs and SH</w:t>
       </w:r>
       <w:r>
         <w:rPr>
@@ -14220,381 +14533,344 @@
         </w:rPr>
         <w:t>.</w:t>
       </w:r>
-    </w:p>
-    <w:p>
-      <w:pPr>
+      <w:r>
         <w:rPr>
           <w:rFonts w:ascii="Times New Roman" w:hAnsi="Times New Roman"/>
           <w:color w:val="000000"/>
         </w:rPr>
-      </w:pPr>
-      <w:r>
+        <w:t xml:space="preserve"> </w:t>
+      </w:r>
+      <w:r>
+        <w:rPr>
+          <w:rFonts w:ascii="Times New Roman" w:hAnsi="Times New Roman"/>
+          <w:color w:val="000000"/>
+        </w:rPr>
+        <w:t xml:space="preserve">The </w:t>
+      </w:r>
+      <w:r>
+        <w:rPr>
+          <w:rFonts w:ascii="Times New Roman" w:hAnsi="Times New Roman"/>
+          <w:color w:val="000000"/>
+        </w:rPr>
+        <w:t xml:space="preserve">scores from the </w:t>
+      </w:r>
+      <w:r>
+        <w:rPr>
+          <w:rFonts w:ascii="Times New Roman" w:hAnsi="Times New Roman"/>
+          <w:color w:val="000000"/>
+        </w:rPr>
+        <w:t>three levels of physical activity (strenuous, moderate, mild)</w:t>
+      </w:r>
+      <w:r>
+        <w:rPr>
+          <w:rFonts w:ascii="Times New Roman" w:hAnsi="Times New Roman"/>
+          <w:color w:val="000000"/>
+        </w:rPr>
+        <w:t xml:space="preserve"> w</w:t>
+      </w:r>
+      <w:r>
+        <w:rPr>
+          <w:rFonts w:ascii="Times New Roman" w:hAnsi="Times New Roman"/>
+          <w:color w:val="000000"/>
+        </w:rPr>
+        <w:t xml:space="preserve">ill be </w:t>
+      </w:r>
+      <w:r>
+        <w:rPr>
+          <w:rFonts w:ascii="Times New Roman" w:hAnsi="Times New Roman"/>
+          <w:color w:val="000000"/>
+        </w:rPr>
+        <w:t>combined to calculate a single summary measure based on weighted totals as outlined in</w:t>
+      </w:r>
+      <w:r>
+        <w:rPr>
+          <w:rFonts w:ascii="Times New Roman" w:hAnsi="Times New Roman"/>
+          <w:color w:val="000000"/>
+        </w:rPr>
+        <w:t xml:space="preserve"> the work of Godin &amp; Shephard</w:t>
+      </w:r>
+      <w:r>
+        <w:rPr>
+          <w:rFonts w:ascii="Times New Roman" w:hAnsi="Times New Roman"/>
+          <w:color w:val="000000"/>
+        </w:rPr>
+        <w:t xml:space="preserve"> (</w:t>
+      </w:r>
+      <w:r>
+        <w:rPr>
+          <w:rFonts w:ascii="Times New Roman" w:hAnsi="Times New Roman"/>
+          <w:color w:val="000000"/>
+        </w:rPr>
+        <w:t>1985</w:t>
+      </w:r>
+      <w:r>
+        <w:rPr>
+          <w:rFonts w:ascii="Times New Roman" w:hAnsi="Times New Roman"/>
+          <w:color w:val="000000"/>
+        </w:rPr>
+        <w:t xml:space="preserve">).  Their formula attributes higher weights to exercise of greater intensity </w:t>
+      </w:r>
+      <w:r>
+        <w:rPr>
+          <w:rFonts w:ascii="Times New Roman" w:hAnsi="Times New Roman"/>
+          <w:color w:val="000000"/>
+        </w:rPr>
+        <w:t xml:space="preserve">which is consistent with the greater impact of high intensity exercise </w:t>
+      </w:r>
+      <w:r>
+        <w:rPr>
+          <w:rFonts w:ascii="Times New Roman" w:hAnsi="Times New Roman"/>
+          <w:color w:val="000000"/>
+        </w:rPr>
+        <w:t xml:space="preserve">previously </w:t>
+      </w:r>
+      <w:r>
+        <w:rPr>
+          <w:rFonts w:ascii="Times New Roman" w:hAnsi="Times New Roman"/>
+          <w:color w:val="000000"/>
+        </w:rPr>
+        <w:t>documented (</w:t>
+      </w:r>
+      <w:r>
+        <w:rPr>
+          <w:color w:val="000000" w:themeColor="text1"/>
+        </w:rPr>
+        <w:t xml:space="preserve">Coe et al., 2006; </w:t>
+      </w:r>
+      <w:proofErr w:type="spellStart"/>
+      <w:r>
+        <w:t>Fedewa</w:t>
+      </w:r>
+      <w:proofErr w:type="spellEnd"/>
+      <w:r>
+        <w:t xml:space="preserve"> &amp;</w:t>
+      </w:r>
+      <w:r>
+        <w:t xml:space="preserve"> </w:t>
+      </w:r>
+      <w:proofErr w:type="spellStart"/>
+      <w:r>
+        <w:t>Ahn</w:t>
+      </w:r>
+      <w:proofErr w:type="spellEnd"/>
+      <w:r>
+        <w:t>, 2011</w:t>
+      </w:r>
+      <w:r>
+        <w:rPr>
+          <w:rFonts w:ascii="Times New Roman" w:hAnsi="Times New Roman"/>
+          <w:color w:val="000000"/>
+        </w:rPr>
+        <w:t>)</w:t>
+      </w:r>
+      <w:r>
+        <w:rPr>
+          <w:rFonts w:ascii="Times New Roman" w:hAnsi="Times New Roman"/>
+          <w:color w:val="000000"/>
+        </w:rPr>
+        <w:t xml:space="preserve">. </w:t>
+      </w:r>
+      <w:r>
+        <w:rPr>
+          <w:rFonts w:ascii="Times New Roman" w:hAnsi="Times New Roman"/>
+          <w:color w:val="000000"/>
+        </w:rPr>
+        <w:t xml:space="preserve">This total score will then be compared as the independent variable </w:t>
+      </w:r>
+      <w:r>
+        <w:rPr>
+          <w:rFonts w:ascii="Times New Roman" w:hAnsi="Times New Roman"/>
+          <w:color w:val="000000"/>
+        </w:rPr>
+        <w:t>against overall academic engagement and each of the four factors of AE.</w:t>
+      </w:r>
+    </w:p>
+    <w:p>
+      <w:pPr>
         <w:rPr>
           <w:rFonts w:ascii="Times New Roman" w:hAnsi="Times New Roman"/>
           <w:b/>
+        </w:rPr>
+      </w:pPr>
+      <w:r>
+        <w:rPr>
+          <w:rFonts w:ascii="Times New Roman" w:hAnsi="Times New Roman"/>
+          <w:b/>
+        </w:rPr>
+        <w:t>Research Question</w:t>
+      </w:r>
+      <w:r>
+        <w:rPr>
+          <w:rFonts w:ascii="Times New Roman" w:hAnsi="Times New Roman"/>
+          <w:b/>
+        </w:rPr>
+        <w:t xml:space="preserve"> 5:  </w:t>
+      </w:r>
+      <w:r>
+        <w:rPr>
+          <w:rFonts w:ascii="Times New Roman" w:hAnsi="Times New Roman"/>
+        </w:rPr>
+        <w:t>Does exercise moderate the relationship between stressful life events and academic engagement.</w:t>
+      </w:r>
+      <w:r>
+        <w:rPr>
+          <w:rFonts w:ascii="Times New Roman" w:hAnsi="Times New Roman"/>
+          <w:b/>
+        </w:rPr>
+        <w:t xml:space="preserve"> </w:t>
+      </w:r>
+    </w:p>
+    <w:p>
+      <w:pPr>
+        <w:rPr>
+          <w:rFonts w:ascii="Times New Roman" w:hAnsi="Times New Roman"/>
+        </w:rPr>
+      </w:pPr>
+      <w:r>
+        <w:rPr>
+          <w:rFonts w:ascii="Times New Roman" w:hAnsi="Times New Roman"/>
+          <w:b/>
+        </w:rPr>
+        <w:lastRenderedPageBreak/>
+        <w:t>Hypothesis 5:</w:t>
+      </w:r>
+      <w:r>
+        <w:rPr>
+          <w:rFonts w:ascii="Times New Roman" w:hAnsi="Times New Roman"/>
+        </w:rPr>
+        <w:t xml:space="preserve"> I hypothesize that students with higher levels of stressful life events will experience lower academic engagement, specifically in the area of participation, if they show low levels of physical activity. Due to the fact that the positive impacts of exercise seemed to be based on a dosage-threshold, I postulate that high levels of strenuous activity will reduce the effect of stressful life events on academic engagement.</w:t>
+      </w:r>
+    </w:p>
+    <w:p>
+      <w:pPr>
+        <w:rPr>
+          <w:rFonts w:ascii="Times New Roman" w:hAnsi="Times New Roman"/>
+          <w:i/>
+        </w:rPr>
+      </w:pPr>
+      <w:r>
+        <w:rPr>
+          <w:rFonts w:ascii="Times New Roman" w:hAnsi="Times New Roman"/>
+          <w:b/>
+        </w:rPr>
+        <w:t>Data Analysis 5:</w:t>
+      </w:r>
+      <w:r>
+        <w:rPr>
+          <w:rFonts w:ascii="Times New Roman" w:hAnsi="Times New Roman"/>
+          <w:b/>
+        </w:rPr>
+        <w:t xml:space="preserve"> </w:t>
+      </w:r>
+      <w:r>
+        <w:rPr>
+          <w:rFonts w:ascii="Times New Roman" w:hAnsi="Times New Roman"/>
+        </w:rPr>
+        <w:t>I</w:t>
+      </w:r>
+      <w:r>
+        <w:rPr>
+          <w:rFonts w:ascii="Times New Roman" w:hAnsi="Times New Roman"/>
+        </w:rPr>
+        <w:t xml:space="preserve"> will evaluate the hypothesis</w:t>
+      </w:r>
+      <w:r>
+        <w:rPr>
+          <w:rFonts w:ascii="Times New Roman" w:hAnsi="Times New Roman"/>
+        </w:rPr>
+        <w:t xml:space="preserve"> using a moderation</w:t>
+      </w:r>
+      <w:r>
+        <w:rPr>
+          <w:rFonts w:ascii="Times New Roman" w:hAnsi="Times New Roman"/>
+        </w:rPr>
+        <w:t xml:space="preserve"> model as described in Muller et al. (2005).  </w:t>
+      </w:r>
+      <w:r>
+        <w:rPr>
+          <w:rFonts w:ascii="Times New Roman" w:hAnsi="Times New Roman"/>
+        </w:rPr>
+        <w:t>I</w:t>
+      </w:r>
+      <w:r>
+        <w:rPr>
+          <w:rFonts w:ascii="Times New Roman" w:hAnsi="Times New Roman"/>
+        </w:rPr>
+        <w:t xml:space="preserve"> will model academic engagement as a function of stressful life events, strenuous exercise</w:t>
+      </w:r>
+      <w:r>
+        <w:rPr>
+          <w:rFonts w:ascii="Times New Roman" w:hAnsi="Times New Roman"/>
+        </w:rPr>
+        <w:t>,</w:t>
+      </w:r>
+      <w:r>
+        <w:rPr>
+          <w:rFonts w:ascii="Times New Roman" w:hAnsi="Times New Roman"/>
+        </w:rPr>
+        <w:t xml:space="preserve"> </w:t>
+      </w:r>
+      <w:r>
+        <w:rPr>
+          <w:rFonts w:ascii="Times New Roman" w:hAnsi="Times New Roman"/>
+        </w:rPr>
+        <w:t>and their interaction.</w:t>
+      </w:r>
+    </w:p>
+    <w:p>
+      <w:pPr>
+        <w:rPr>
+          <w:rFonts w:ascii="Times New Roman" w:hAnsi="Times New Roman"/>
+          <w:b/>
+        </w:rPr>
+      </w:pPr>
+      <w:r>
+        <w:rPr>
+          <w:rFonts w:ascii="Times New Roman" w:hAnsi="Times New Roman"/>
+          <w:b/>
+        </w:rPr>
+        <w:t>Research Question</w:t>
+      </w:r>
+      <w:r>
+        <w:rPr>
+          <w:rFonts w:ascii="Times New Roman" w:hAnsi="Times New Roman"/>
+          <w:b/>
+        </w:rPr>
+        <w:t xml:space="preserve"> 6:  </w:t>
+      </w:r>
+      <w:r>
+        <w:rPr>
+          <w:rFonts w:ascii="Times New Roman" w:hAnsi="Times New Roman"/>
+        </w:rPr>
+        <w:t>What is the hierarchical influence of the effects of stressful life events, sleep hygiene, and exercise on academic engagement.</w:t>
+      </w:r>
+      <w:r>
+        <w:rPr>
+          <w:rFonts w:ascii="Times New Roman" w:hAnsi="Times New Roman"/>
+          <w:b/>
+        </w:rPr>
+        <w:t xml:space="preserve">  </w:t>
+      </w:r>
+    </w:p>
+    <w:p>
+      <w:pPr>
+        <w:rPr>
+          <w:rFonts w:ascii="Times New Roman" w:hAnsi="Times New Roman"/>
           <w:color w:val="000000"/>
         </w:rPr>
-        <w:t xml:space="preserve">Data Analysis 4: </w:t>
-      </w:r>
-      <w:r>
-        <w:rPr>
-          <w:rFonts w:ascii="Times New Roman" w:hAnsi="Times New Roman"/>
-          <w:color w:val="000000"/>
-        </w:rPr>
-        <w:t>Linear regression will be used in a similar fashion as with SLEs and SH</w:t>
-      </w:r>
-      <w:r>
-        <w:rPr>
-          <w:rFonts w:ascii="Times New Roman" w:hAnsi="Times New Roman"/>
-          <w:i/>
-          <w:color w:val="000000"/>
-        </w:rPr>
-        <w:t>.</w:t>
-      </w:r>
-      <w:r>
-        <w:rPr>
-          <w:rFonts w:ascii="Times New Roman" w:hAnsi="Times New Roman"/>
-          <w:color w:val="000000"/>
-        </w:rPr>
-        <w:t xml:space="preserve"> </w:t>
-      </w:r>
-      <w:r>
-        <w:rPr>
-          <w:rFonts w:ascii="Times New Roman" w:hAnsi="Times New Roman"/>
-          <w:color w:val="000000"/>
-        </w:rPr>
-        <w:t xml:space="preserve">The </w:t>
-      </w:r>
-      <w:r>
-        <w:rPr>
-          <w:rFonts w:ascii="Times New Roman" w:hAnsi="Times New Roman"/>
-          <w:color w:val="000000"/>
-        </w:rPr>
-        <w:t xml:space="preserve">scores from the </w:t>
-      </w:r>
-      <w:r>
-        <w:rPr>
-          <w:rFonts w:ascii="Times New Roman" w:hAnsi="Times New Roman"/>
-          <w:color w:val="000000"/>
-        </w:rPr>
-        <w:t>three levels of physical activity (strenuous, moderate, mild)</w:t>
-      </w:r>
-      <w:r>
-        <w:rPr>
-          <w:rFonts w:ascii="Times New Roman" w:hAnsi="Times New Roman"/>
-          <w:color w:val="000000"/>
-        </w:rPr>
-        <w:t xml:space="preserve"> w</w:t>
-      </w:r>
-      <w:r>
-        <w:rPr>
-          <w:rFonts w:ascii="Times New Roman" w:hAnsi="Times New Roman"/>
-          <w:color w:val="000000"/>
-        </w:rPr>
-        <w:t xml:space="preserve">ill be </w:t>
-      </w:r>
-      <w:r>
-        <w:rPr>
-          <w:rFonts w:ascii="Times New Roman" w:hAnsi="Times New Roman"/>
-          <w:color w:val="000000"/>
-        </w:rPr>
-        <w:t>combined to calculate a single summary measure based on weighted totals as outlined in</w:t>
-      </w:r>
-      <w:r>
-        <w:rPr>
-          <w:rFonts w:ascii="Times New Roman" w:hAnsi="Times New Roman"/>
-          <w:color w:val="000000"/>
-        </w:rPr>
-        <w:t xml:space="preserve"> the work of Godin &amp; Shephard</w:t>
-      </w:r>
-      <w:r>
-        <w:rPr>
-          <w:rFonts w:ascii="Times New Roman" w:hAnsi="Times New Roman"/>
-          <w:color w:val="000000"/>
-        </w:rPr>
-        <w:t xml:space="preserve"> (</w:t>
-      </w:r>
-      <w:r>
-        <w:rPr>
-          <w:rFonts w:ascii="Times New Roman" w:hAnsi="Times New Roman"/>
-          <w:color w:val="000000"/>
-        </w:rPr>
-        <w:t>1985</w:t>
-      </w:r>
-      <w:r>
-        <w:rPr>
-          <w:rFonts w:ascii="Times New Roman" w:hAnsi="Times New Roman"/>
-          <w:color w:val="000000"/>
-        </w:rPr>
-        <w:t xml:space="preserve">).  Their formula attributes higher weights to exercise of greater intensity </w:t>
-      </w:r>
-      <w:r>
-        <w:rPr>
-          <w:rFonts w:ascii="Times New Roman" w:hAnsi="Times New Roman"/>
-          <w:color w:val="000000"/>
-        </w:rPr>
-        <w:t xml:space="preserve">which is consistent with the greater impact of high intensity exercise </w:t>
-      </w:r>
-      <w:r>
-        <w:rPr>
-          <w:rFonts w:ascii="Times New Roman" w:hAnsi="Times New Roman"/>
-          <w:color w:val="000000"/>
-        </w:rPr>
-        <w:t xml:space="preserve">previously </w:t>
-      </w:r>
-      <w:r>
-        <w:rPr>
-          <w:rFonts w:ascii="Times New Roman" w:hAnsi="Times New Roman"/>
-          <w:color w:val="000000"/>
-        </w:rPr>
-        <w:t>documented (</w:t>
-      </w:r>
-      <w:r>
-        <w:rPr>
-          <w:color w:val="000000" w:themeColor="text1"/>
-        </w:rPr>
-        <w:t xml:space="preserve">Coe et al., 2006; </w:t>
-      </w:r>
-      <w:proofErr w:type="spellStart"/>
-      <w:r>
-        <w:t>Fedewa</w:t>
-      </w:r>
-      <w:proofErr w:type="spellEnd"/>
-      <w:r>
-        <w:t xml:space="preserve"> &amp;</w:t>
-      </w:r>
-      <w:r>
-        <w:t xml:space="preserve"> </w:t>
-      </w:r>
-      <w:proofErr w:type="spellStart"/>
-      <w:r>
-        <w:t>Ahn</w:t>
-      </w:r>
-      <w:proofErr w:type="spellEnd"/>
-      <w:r>
-        <w:t>, 2011</w:t>
-      </w:r>
-      <w:r>
-        <w:rPr>
-          <w:rFonts w:ascii="Times New Roman" w:hAnsi="Times New Roman"/>
-          <w:color w:val="000000"/>
-        </w:rPr>
-        <w:t>)</w:t>
-      </w:r>
-      <w:r>
-        <w:rPr>
-          <w:rFonts w:ascii="Times New Roman" w:hAnsi="Times New Roman"/>
-          <w:color w:val="000000"/>
-        </w:rPr>
-        <w:t xml:space="preserve">. </w:t>
-      </w:r>
-      <w:r>
-        <w:rPr>
-          <w:rFonts w:ascii="Times New Roman" w:hAnsi="Times New Roman"/>
-          <w:color w:val="000000"/>
-        </w:rPr>
-        <w:t xml:space="preserve">This total score will then be compared as the independent variable </w:t>
-      </w:r>
-      <w:r>
-        <w:rPr>
-          <w:rFonts w:ascii="Times New Roman" w:hAnsi="Times New Roman"/>
-          <w:color w:val="000000"/>
-        </w:rPr>
-        <w:t>against overall academic engagement and each of the four factors of AE.</w:t>
-      </w:r>
-    </w:p>
-    <w:p>
-      <w:pPr>
+      </w:pPr>
+      <w:r>
         <w:rPr>
           <w:rFonts w:ascii="Times New Roman" w:hAnsi="Times New Roman"/>
           <w:b/>
         </w:rPr>
-      </w:pPr>
-      <w:r>
-        <w:rPr>
-          <w:rFonts w:ascii="Times New Roman" w:hAnsi="Times New Roman"/>
-          <w:b/>
-        </w:rPr>
-        <w:t>Research Question</w:t>
-      </w:r>
-      <w:r>
-        <w:rPr>
-          <w:rFonts w:ascii="Times New Roman" w:hAnsi="Times New Roman"/>
-          <w:b/>
-        </w:rPr>
-        <w:t xml:space="preserve"> 5:  </w:t>
-      </w:r>
-      <w:r>
-        <w:rPr>
-          <w:rFonts w:ascii="Times New Roman" w:hAnsi="Times New Roman"/>
-        </w:rPr>
-        <w:t>Does exercise moderate the relationship between stressful life events and academic engagement.</w:t>
-      </w:r>
-      <w:r>
-        <w:rPr>
-          <w:rFonts w:ascii="Times New Roman" w:hAnsi="Times New Roman"/>
-          <w:b/>
-        </w:rPr>
-        <w:t xml:space="preserve"> </w:t>
-      </w:r>
-    </w:p>
-    <w:p>
-      <w:pPr>
-        <w:rPr>
-          <w:rFonts w:ascii="Times New Roman" w:hAnsi="Times New Roman"/>
-        </w:rPr>
-      </w:pPr>
-      <w:r>
-        <w:rPr>
-          <w:rFonts w:ascii="Times New Roman" w:hAnsi="Times New Roman"/>
-          <w:b/>
-        </w:rPr>
-        <w:t>Hypothesis 5:</w:t>
-      </w:r>
-      <w:r>
-        <w:rPr>
-          <w:rFonts w:ascii="Times New Roman" w:hAnsi="Times New Roman"/>
-        </w:rPr>
-        <w:t xml:space="preserve"> I hypothesize that students with higher levels of stressful life events will experience lower academic engagement, specifically in the area of participation, if they show low levels of physical activity. Due to the fact that the positive impacts of exercise seemed to be </w:t>
-      </w:r>
-      <w:r>
-        <w:rPr>
-          <w:rFonts w:ascii="Times New Roman" w:hAnsi="Times New Roman"/>
-        </w:rPr>
-        <w:lastRenderedPageBreak/>
-        <w:t>based on a dosage-threshold, I postulate that high levels of strenuous activity will reduce the effect of stressful life events on academic engagement.</w:t>
-      </w:r>
-    </w:p>
-    <w:p>
-      <w:pPr>
-        <w:rPr>
-          <w:rFonts w:ascii="Times New Roman" w:hAnsi="Times New Roman"/>
-          <w:i/>
-        </w:rPr>
-      </w:pPr>
-      <w:r>
-        <w:rPr>
-          <w:rFonts w:ascii="Times New Roman" w:hAnsi="Times New Roman"/>
-          <w:b/>
-        </w:rPr>
-        <w:t>Data Analysis 5:</w:t>
-      </w:r>
-      <w:r>
-        <w:rPr>
-          <w:rFonts w:ascii="Times New Roman" w:hAnsi="Times New Roman"/>
-          <w:b/>
-        </w:rPr>
-        <w:t xml:space="preserve"> </w:t>
-      </w:r>
-      <w:r>
-        <w:rPr>
-          <w:rFonts w:ascii="Times New Roman" w:hAnsi="Times New Roman"/>
-        </w:rPr>
-        <w:t>I</w:t>
-      </w:r>
-      <w:r>
-        <w:rPr>
-          <w:rFonts w:ascii="Times New Roman" w:hAnsi="Times New Roman"/>
-        </w:rPr>
-        <w:t xml:space="preserve"> will evaluate the hypothesis</w:t>
-      </w:r>
-      <w:r>
-        <w:rPr>
-          <w:rFonts w:ascii="Times New Roman" w:hAnsi="Times New Roman"/>
-        </w:rPr>
-        <w:t xml:space="preserve"> using a moderation</w:t>
-      </w:r>
-      <w:r>
-        <w:rPr>
-          <w:rFonts w:ascii="Times New Roman" w:hAnsi="Times New Roman"/>
-        </w:rPr>
-        <w:t xml:space="preserve"> model as described in Muller et al. (2005).  </w:t>
-      </w:r>
-      <w:r>
-        <w:rPr>
-          <w:rFonts w:ascii="Times New Roman" w:hAnsi="Times New Roman"/>
-        </w:rPr>
-        <w:t>I</w:t>
-      </w:r>
-      <w:r>
-        <w:rPr>
-          <w:rFonts w:ascii="Times New Roman" w:hAnsi="Times New Roman"/>
-        </w:rPr>
-        <w:t xml:space="preserve"> will model academic engagement as a function of stressful life events, strenuous exercise</w:t>
-      </w:r>
-      <w:r>
-        <w:rPr>
-          <w:rFonts w:ascii="Times New Roman" w:hAnsi="Times New Roman"/>
-        </w:rPr>
-        <w:t>,</w:t>
-      </w:r>
-      <w:r>
-        <w:rPr>
-          <w:rFonts w:ascii="Times New Roman" w:hAnsi="Times New Roman"/>
-        </w:rPr>
-        <w:t xml:space="preserve"> </w:t>
-      </w:r>
-      <w:r>
-        <w:rPr>
-          <w:rFonts w:ascii="Times New Roman" w:hAnsi="Times New Roman"/>
-        </w:rPr>
-        <w:t>and their interaction.</w:t>
-      </w:r>
-    </w:p>
-    <w:p>
-      <w:pPr>
-        <w:rPr>
-          <w:rFonts w:ascii="Times New Roman" w:hAnsi="Times New Roman"/>
-          <w:b/>
-        </w:rPr>
-      </w:pPr>
-      <w:r>
-        <w:rPr>
-          <w:rFonts w:ascii="Times New Roman" w:hAnsi="Times New Roman"/>
-          <w:b/>
-        </w:rPr>
-        <w:t>Research Question</w:t>
-      </w:r>
-      <w:r>
-        <w:rPr>
-          <w:rFonts w:ascii="Times New Roman" w:hAnsi="Times New Roman"/>
-          <w:b/>
-        </w:rPr>
-        <w:t xml:space="preserve"> 6:  </w:t>
-      </w:r>
-      <w:r>
-        <w:rPr>
-          <w:rFonts w:ascii="Times New Roman" w:hAnsi="Times New Roman"/>
-        </w:rPr>
-        <w:t>What is the hierarchical influence of the effects of stressful life events, sleep hygiene, and exercise on academic engagement.</w:t>
-      </w:r>
-      <w:r>
-        <w:rPr>
-          <w:rFonts w:ascii="Times New Roman" w:hAnsi="Times New Roman"/>
-          <w:b/>
-        </w:rPr>
-        <w:t xml:space="preserve">  </w:t>
-      </w:r>
-    </w:p>
-    <w:p>
-      <w:pPr>
-        <w:rPr>
-          <w:rFonts w:ascii="Times New Roman" w:hAnsi="Times New Roman"/>
-          <w:color w:val="000000"/>
-        </w:rPr>
-      </w:pPr>
-      <w:r>
-        <w:rPr>
-          <w:rFonts w:ascii="Times New Roman" w:hAnsi="Times New Roman"/>
-          <w:b/>
-        </w:rPr>
         <w:t>Hypothesis 6:</w:t>
       </w:r>
       <w:r>
         <w:rPr>
           <w:rFonts w:ascii="Times New Roman" w:hAnsi="Times New Roman"/>
         </w:rPr>
-        <w:t xml:space="preserve"> Since self-care practices have been shown to improve various elements of engagement, using an exploratory process we will determine how these self-care practices differentially impact academic engagement in order to further identify the aspects that have the greatest impact in influencing academic engagement in undergraduate students.</w:t>
+        <w:t xml:space="preserve"> Since self-care practices have been shown to improve various elements of engagement, an exploratory process will be used to determine how these self-care practices differentially impact academic engagement in order to further identify the aspects that have the greatest impact in influencing academic engagement in undergraduate students.</w:t>
       </w:r>
     </w:p>
     <w:p>
@@ -27979,6 +28255,76 @@
       <w:pPr>
         <w:ind w:firstLine="0"/>
         <w:rPr>
+          <w:rFonts w:ascii="Times New Roman" w:eastAsia="Times New Roman" w:hAnsi="Times New Roman" w:cs="Times New Roman"/>
+          <w:color w:val="000000" w:themeColor="text1"/>
+          <w:kern w:val="0"/>
+          <w:lang w:eastAsia="en-US"/>
+        </w:rPr>
+      </w:pPr>
+      <w:proofErr w:type="spellStart"/>
+      <w:r>
+        <w:rPr>
+          <w:rFonts w:ascii="Times New Roman" w:eastAsia="Times New Roman" w:hAnsi="Times New Roman" w:cs="Times New Roman"/>
+          <w:color w:val="000000" w:themeColor="text1"/>
+          <w:kern w:val="0"/>
+          <w:lang w:eastAsia="en-US"/>
+        </w:rPr>
+        <w:t>Novotney</w:t>
+      </w:r>
+      <w:proofErr w:type="spellEnd"/>
+      <w:r>
+        <w:rPr>
+          <w:rFonts w:ascii="Times New Roman" w:eastAsia="Times New Roman" w:hAnsi="Times New Roman" w:cs="Times New Roman"/>
+          <w:color w:val="000000" w:themeColor="text1"/>
+          <w:kern w:val="0"/>
+          <w:lang w:eastAsia="en-US"/>
+        </w:rPr>
+        <w:t xml:space="preserve">, A. (2014, September). Students under pressure: College and university counseling </w:t>
+      </w:r>
+    </w:p>
+    <w:p>
+      <w:pPr>
+        <w:ind w:left="720" w:firstLine="0"/>
+        <w:rPr>
+          <w:rFonts w:ascii="Times New Roman" w:eastAsia="Times New Roman" w:hAnsi="Times New Roman" w:cs="Times New Roman"/>
+          <w:color w:val="000000" w:themeColor="text1"/>
+          <w:kern w:val="0"/>
+          <w:lang w:eastAsia="en-US"/>
+        </w:rPr>
+      </w:pPr>
+      <w:r>
+        <w:rPr>
+          <w:rFonts w:ascii="Times New Roman" w:eastAsia="Times New Roman" w:hAnsi="Times New Roman" w:cs="Times New Roman"/>
+          <w:color w:val="000000" w:themeColor="text1"/>
+          <w:kern w:val="0"/>
+          <w:lang w:eastAsia="en-US"/>
+        </w:rPr>
+        <w:t xml:space="preserve">centers are examining how best to serve the growing number of students seeking their services. </w:t>
+      </w:r>
+      <w:r>
+        <w:rPr>
+          <w:rFonts w:ascii="Times New Roman" w:eastAsia="Times New Roman" w:hAnsi="Times New Roman" w:cs="Times New Roman"/>
+          <w:i/>
+          <w:color w:val="000000" w:themeColor="text1"/>
+          <w:kern w:val="0"/>
+          <w:lang w:eastAsia="en-US"/>
+        </w:rPr>
+        <w:t>Monitor on Psychology, 45(8),</w:t>
+      </w:r>
+      <w:r>
+        <w:rPr>
+          <w:rFonts w:ascii="Times New Roman" w:eastAsia="Times New Roman" w:hAnsi="Times New Roman" w:cs="Times New Roman"/>
+          <w:color w:val="000000" w:themeColor="text1"/>
+          <w:kern w:val="0"/>
+          <w:lang w:eastAsia="en-US"/>
+        </w:rPr>
+        <w:t xml:space="preserve"> 36-41. </w:t>
+      </w:r>
+    </w:p>
+    <w:p>
+      <w:pPr>
+        <w:ind w:firstLine="0"/>
+        <w:rPr>
           <w:rFonts w:ascii="Calibri" w:eastAsia="Calibri" w:hAnsi="Calibri" w:cs="Calibri"/>
           <w:color w:val="000000" w:themeColor="text1"/>
           <w:kern w:val="0"/>
@@ -28391,6 +28737,7 @@
           <w:kern w:val="0"/>
           <w:lang w:eastAsia="en-US"/>
         </w:rPr>
+        <w:lastRenderedPageBreak/>
         <w:t>10.3389/fneur.2010.00125</w:t>
       </w:r>
     </w:p>
@@ -28412,7 +28759,6 @@
           <w:shd w:val="clear" w:color="auto" w:fill="FFFFFF"/>
           <w:lang w:eastAsia="en-US"/>
         </w:rPr>
-        <w:lastRenderedPageBreak/>
         <w:t xml:space="preserve">*(library </w:t>
       </w:r>
       <w:proofErr w:type="gramStart"/>
@@ -29770,6 +30116,7 @@
           <w:shd w:val="clear" w:color="auto" w:fill="FFFFFF"/>
           <w:lang w:eastAsia="en-US"/>
         </w:rPr>
+        <w:lastRenderedPageBreak/>
         <w:t>Shephard, R. J. (1996). Habitual physical activity and academic performance. </w:t>
       </w:r>
       <w:r>
@@ -29804,7 +30151,6 @@
           <w:shd w:val="clear" w:color="auto" w:fill="FFFFFF"/>
           <w:lang w:eastAsia="en-US"/>
         </w:rPr>
-        <w:lastRenderedPageBreak/>
         <w:t>Reviews</w:t>
       </w:r>
       <w:r>
@@ -31060,6 +31406,7 @@
           <w:shd w:val="clear" w:color="auto" w:fill="F7FBFE"/>
           <w:lang w:eastAsia="en-US"/>
         </w:rPr>
+        <w:lastRenderedPageBreak/>
         <w:t>Sulkowski</w:t>
       </w:r>
       <w:proofErr w:type="spellEnd"/>
@@ -31096,7 +31443,6 @@
           <w:shd w:val="clear" w:color="auto" w:fill="F7FBFE"/>
           <w:lang w:eastAsia="en-US"/>
         </w:rPr>
-        <w:lastRenderedPageBreak/>
         <w:t xml:space="preserve">eating in female college students. Eating Behaviors, 12, 188-191. </w:t>
       </w:r>
       <w:proofErr w:type="gramStart"/>
@@ -32141,6 +32487,7 @@
           <w:color w:val="000000" w:themeColor="text1"/>
           <w:kern w:val="0"/>
         </w:rPr>
+        <w:lastRenderedPageBreak/>
         <w:t xml:space="preserve">of Life Events on Psychological Functioning in Children </w:t>
       </w:r>
       <w:proofErr w:type="gramStart"/>
@@ -32167,16 +32514,7 @@
           <w:color w:val="000000" w:themeColor="text1"/>
           <w:kern w:val="0"/>
         </w:rPr>
-        <w:t xml:space="preserve"> and Without Serious </w:t>
-      </w:r>
-      <w:r>
-        <w:rPr>
-          <w:rFonts w:asciiTheme="majorHAnsi" w:hAnsiTheme="majorHAnsi" w:cstheme="majorHAnsi"/>
-          <w:color w:val="000000" w:themeColor="text1"/>
-          <w:kern w:val="0"/>
-        </w:rPr>
-        <w:lastRenderedPageBreak/>
-        <w:t>Illness.</w:t>
+        <w:t xml:space="preserve"> and Without Serious Illness.</w:t>
       </w:r>
       <w:r>
         <w:rPr>
@@ -32732,7 +33070,7 @@
         <w:rStyle w:val="Strong"/>
         <w:noProof/>
       </w:rPr>
-      <w:t>14</w:t>
+      <w:t>42</w:t>
     </w:r>
     <w:r>
       <w:rPr>
@@ -37757,13 +38095,6 @@
     <w:pitch w:val="variable"/>
     <w:sig w:usb0="E00002FF" w:usb1="5000785B" w:usb2="00000000" w:usb3="00000000" w:csb0="0000019F" w:csb1="00000000"/>
   </w:font>
-  <w:font w:name="Arial">
-    <w:panose1 w:val="020B0604020202020204"/>
-    <w:charset w:val="00"/>
-    <w:family w:val="swiss"/>
-    <w:pitch w:val="variable"/>
-    <w:sig w:usb0="E0002AFF" w:usb1="C0007843" w:usb2="00000009" w:usb3="00000000" w:csb0="000001FF" w:csb1="00000000"/>
-  </w:font>
   <w:font w:name="ff1">
     <w:altName w:val="Times New Roman"/>
     <w:panose1 w:val="00000000000000000000"/>
@@ -37778,6 +38109,13 @@
     <w:family w:val="roman"/>
     <w:pitch w:val="variable"/>
     <w:sig w:usb0="00000003" w:usb1="00000000" w:usb2="00000000" w:usb3="00000000" w:csb0="00000001" w:csb1="00000000"/>
+  </w:font>
+  <w:font w:name="Arial">
+    <w:panose1 w:val="020B0604020202020204"/>
+    <w:charset w:val="00"/>
+    <w:family w:val="swiss"/>
+    <w:pitch w:val="variable"/>
+    <w:sig w:usb0="E0002AFF" w:usb1="C0007843" w:usb2="00000009" w:usb3="00000000" w:csb0="000001FF" w:csb1="00000000"/>
   </w:font>
   <w:font w:name="MS Mincho">
     <w:panose1 w:val="02020609040205080304"/>
@@ -39971,7 +40309,7 @@
 </file>
 
 <file path=customXml/itemProps5.xml><?xml version="1.0" encoding="utf-8"?>
-<ds:datastoreItem xmlns:ds="http://schemas.openxmlformats.org/officeDocument/2006/customXml" ds:itemID="{F635405F-ED0B-7B46-9EF5-5278BBE38C77}">
+<ds:datastoreItem xmlns:ds="http://schemas.openxmlformats.org/officeDocument/2006/customXml" ds:itemID="{5F32AECE-C2E8-A948-9F0E-D7095C59A837}">
   <ds:schemaRefs>
     <ds:schemaRef ds:uri="http://schemas.openxmlformats.org/officeDocument/2006/bibliography"/>
   </ds:schemaRefs>

</xml_diff>

<commit_message>
Draft 3 - Draft with all corrections sumitted to Sulkowski, ready for final review before proposal
</commit_message>
<xml_diff>
--- a/Dissertation - Rough Draft 2 - with Sulkowski revisions.docx
+++ b/Dissertation - Rough Draft 2 - with Sulkowski revisions.docx
@@ -20,7 +20,19 @@
         </w:sdtPr>
         <w:sdtContent>
           <w:r>
-            <w:t>Effects of Stress and Self Care Practices on Academic Engagement in Undergraduate Students</w:t>
+            <w:t xml:space="preserve">Effects of Stress and </w:t>
+          </w:r>
+          <w:r>
+            <w:t xml:space="preserve">the </w:t>
+          </w:r>
+          <w:r>
+            <w:t xml:space="preserve">Self Care Practices </w:t>
+          </w:r>
+          <w:r>
+            <w:t xml:space="preserve">of Sleep Hygiene and Exercise </w:t>
+          </w:r>
+          <w:r>
+            <w:t>on Academic Engagement in Undergraduate Students</w:t>
           </w:r>
         </w:sdtContent>
       </w:sdt>
@@ -959,7 +971,7 @@
           <w:kern w:val="0"/>
           <w:lang w:eastAsia="en-US"/>
         </w:rPr>
-        <w:t xml:space="preserve"> and Procedures</w:t>
+        <w:t xml:space="preserve"> ……………….</w:t>
       </w:r>
       <w:r>
         <w:rPr>
@@ -987,6 +999,50 @@
         </w:rPr>
         <w:t xml:space="preserve"> </w:t>
       </w:r>
+    </w:p>
+    <w:p>
+      <w:pPr>
+        <w:spacing w:line="240" w:lineRule="auto"/>
+        <w:rPr>
+          <w:rFonts w:ascii="Times New Roman" w:eastAsia="Times New Roman" w:hAnsi="Times New Roman" w:cs="Times New Roman"/>
+          <w:kern w:val="0"/>
+          <w:lang w:eastAsia="en-US"/>
+        </w:rPr>
+      </w:pPr>
+      <w:r>
+        <w:rPr>
+          <w:rFonts w:ascii="Times New Roman" w:eastAsia="Times New Roman" w:hAnsi="Times New Roman" w:cs="Times New Roman"/>
+          <w:kern w:val="0"/>
+          <w:lang w:eastAsia="en-US"/>
+        </w:rPr>
+        <w:t>Procedures………</w:t>
+      </w:r>
+      <w:r>
+        <w:rPr>
+          <w:rFonts w:ascii="Times New Roman" w:eastAsia="Times New Roman" w:hAnsi="Times New Roman" w:cs="Times New Roman"/>
+          <w:kern w:val="0"/>
+          <w:lang w:eastAsia="en-US"/>
+        </w:rPr>
+        <w:t>………………</w:t>
+      </w:r>
+      <w:r>
+        <w:rPr>
+          <w:rFonts w:ascii="Times New Roman" w:eastAsia="Times New Roman" w:hAnsi="Times New Roman" w:cs="Times New Roman"/>
+          <w:kern w:val="0"/>
+          <w:lang w:eastAsia="en-US"/>
+        </w:rPr>
+        <w:t>…………………………………………………...</w:t>
+      </w:r>
+    </w:p>
+    <w:p>
+      <w:pPr>
+        <w:spacing w:line="240" w:lineRule="auto"/>
+        <w:rPr>
+          <w:rFonts w:ascii="Times New Roman" w:eastAsia="Times New Roman" w:hAnsi="Times New Roman" w:cs="Times New Roman"/>
+          <w:kern w:val="0"/>
+          <w:lang w:eastAsia="en-US"/>
+        </w:rPr>
+      </w:pPr>
     </w:p>
     <w:p>
       <w:pPr>
@@ -3889,13 +3945,13 @@
       </w:r>
       <w:r>
         <w:rPr>
-          <w:color w:val="FF0000"/>
+          <w:color w:val="000000" w:themeColor="text1"/>
         </w:rPr>
         <w:t>Dunn, Trivedi, &amp; O’Neal,</w:t>
       </w:r>
       <w:r>
         <w:rPr>
-          <w:color w:val="FF0000"/>
+          <w:color w:val="000000" w:themeColor="text1"/>
         </w:rPr>
         <w:t xml:space="preserve"> 2001</w:t>
       </w:r>
@@ -3960,7 +4016,7 @@
         <w:t>even found that exercise can help attenuate symptoms of</w:t>
       </w:r>
       <w:r>
-        <w:t xml:space="preserve"> Post-t</w:t>
+        <w:t xml:space="preserve"> Post-T</w:t>
       </w:r>
       <w:r>
         <w:t>raumatic Stress Disorder (PTSD) as well as anxiety and depression</w:t>
@@ -5021,7 +5077,23 @@
           <w:rFonts w:ascii="Times New Roman" w:hAnsi="Times New Roman"/>
           <w:b/>
         </w:rPr>
-        <w:t xml:space="preserve">the hierarchical influence of the effects of stressful life events, sleep hygiene, and exercise on academic engagement.  </w:t>
+        <w:t>the hierarchical influence of the effects of stressful life events, sleep hygiene, and e</w:t>
+      </w:r>
+      <w:r>
+        <w:rPr>
+          <w:rFonts w:ascii="Times New Roman" w:hAnsi="Times New Roman"/>
+          <w:b/>
+        </w:rPr>
+        <w:t>xercise on academic engagement?</w:t>
+      </w:r>
+      <w:bookmarkStart w:id="0" w:name="_GoBack"/>
+      <w:bookmarkEnd w:id="0"/>
+      <w:r>
+        <w:rPr>
+          <w:rFonts w:ascii="Times New Roman" w:hAnsi="Times New Roman"/>
+          <w:b/>
+        </w:rPr>
+        <w:t xml:space="preserve"> </w:t>
       </w:r>
     </w:p>
     <w:p>
@@ -10087,8 +10159,6 @@
       <w:r>
         <w:t>Eveland-Sayers, Farley, Fuller, Morgan, &amp; Caputo, 2009;</w:t>
       </w:r>
-      <w:bookmarkStart w:id="0" w:name="_GoBack"/>
-      <w:bookmarkEnd w:id="0"/>
       <w:r>
         <w:t xml:space="preserve"> </w:t>
       </w:r>
@@ -11897,6 +11967,13 @@
       </w:r>
     </w:p>
     <w:p>
+      <w:pPr>
+        <w:rPr>
+          <w:rFonts w:ascii="Times New Roman" w:eastAsia="Times New Roman" w:hAnsi="Times New Roman" w:cs="Times New Roman"/>
+          <w:kern w:val="0"/>
+          <w:lang w:eastAsia="en-US"/>
+        </w:rPr>
+      </w:pPr>
       <w:r>
         <w:t>The current study investigates</w:t>
       </w:r>
@@ -11913,7 +11990,13 @@
         <w:t xml:space="preserve"> hygiene and physical activity</w:t>
       </w:r>
       <w:r>
-        <w:t xml:space="preserve"> mediate the relationship between stress</w:t>
+        <w:t xml:space="preserve"> mediate</w:t>
+      </w:r>
+      <w:r>
+        <w:t>/moderate</w:t>
+      </w:r>
+      <w:r>
+        <w:t xml:space="preserve"> the relationship between stress</w:t>
       </w:r>
       <w:r>
         <w:t xml:space="preserve"> and academic engagement</w:t>
@@ -11931,19 +12014,24 @@
         <w:t xml:space="preserve"> for achievement and</w:t>
       </w:r>
       <w:r>
-        <w:t xml:space="preserve"> future employment status</w:t>
+        <w:t xml:space="preserve"> school completion</w:t>
       </w:r>
       <w:r>
         <w:t xml:space="preserve"> (</w:t>
       </w:r>
       <w:r>
-        <w:rPr>
-          <w:color w:val="FF0000"/>
-        </w:rPr>
-        <w:t>CITE</w:t>
-      </w:r>
-      <w:r>
-        <w:t>)</w:t>
+        <w:t>Finn &amp; Rock, 1997</w:t>
+      </w:r>
+      <w:r>
+        <w:t xml:space="preserve">; </w:t>
+      </w:r>
+      <w:r>
+        <w:rPr>
+          <w:rFonts w:ascii="Times New Roman" w:eastAsia="Times New Roman" w:hAnsi="Times New Roman" w:cs="Times New Roman"/>
+          <w:kern w:val="0"/>
+          <w:lang w:eastAsia="en-US"/>
+        </w:rPr>
+        <w:t>Fredricks, Blumenfeld, Paris, 2004)</w:t>
       </w:r>
       <w:r>
         <w:t xml:space="preserve">.  </w:t>
@@ -11961,7 +12049,10 @@
         <w:t xml:space="preserve">various aspects of </w:t>
       </w:r>
       <w:r>
-        <w:t>Academic Engagement</w:t>
+        <w:t>academic e</w:t>
+      </w:r>
+      <w:r>
+        <w:t>ngagement</w:t>
       </w:r>
       <w:r>
         <w:t>, i</w:t>
@@ -22866,7 +22957,6 @@
         <w:ind w:left="720" w:firstLine="0"/>
         <w:rPr>
           <w:color w:val="000000" w:themeColor="text1"/>
-          <w:lang w:eastAsia="en-US"/>
         </w:rPr>
       </w:pPr>
       <w:r>
@@ -22887,6 +22977,93 @@
           <w:color w:val="000000" w:themeColor="text1"/>
         </w:rPr>
         <w:t xml:space="preserve"> 563-565. doi: 10.3200/JACH.56.5.563-565</w:t>
+      </w:r>
+    </w:p>
+    <w:p>
+      <w:pPr>
+        <w:ind w:firstLine="0"/>
+        <w:rPr>
+          <w:rFonts w:eastAsia="Times New Roman" w:cstheme="minorHAnsi"/>
+          <w:color w:val="FF0000"/>
+          <w:kern w:val="0"/>
+          <w:shd w:val="clear" w:color="auto" w:fill="FFFFFF"/>
+          <w:lang w:eastAsia="en-US"/>
+        </w:rPr>
+      </w:pPr>
+      <w:r>
+        <w:rPr>
+          <w:rFonts w:eastAsia="Times New Roman" w:cstheme="minorHAnsi"/>
+          <w:color w:val="FF0000"/>
+          <w:kern w:val="0"/>
+          <w:shd w:val="clear" w:color="auto" w:fill="FFFFFF"/>
+          <w:lang w:eastAsia="en-US"/>
+        </w:rPr>
+        <w:t xml:space="preserve">Fredricks, J. A., Blumenfeld, P. C., &amp; Paris, A. H. (2004). School engagement: Potential of the </w:t>
+      </w:r>
+    </w:p>
+    <w:p>
+      <w:pPr>
+        <w:rPr>
+          <w:rFonts w:eastAsia="Times New Roman" w:cstheme="minorHAnsi"/>
+          <w:color w:val="FF0000"/>
+          <w:kern w:val="0"/>
+          <w:shd w:val="clear" w:color="auto" w:fill="FFFFFF"/>
+          <w:lang w:eastAsia="en-US"/>
+        </w:rPr>
+      </w:pPr>
+      <w:r>
+        <w:rPr>
+          <w:rFonts w:eastAsia="Times New Roman" w:cstheme="minorHAnsi"/>
+          <w:color w:val="FF0000"/>
+          <w:kern w:val="0"/>
+          <w:shd w:val="clear" w:color="auto" w:fill="FFFFFF"/>
+          <w:lang w:eastAsia="en-US"/>
+        </w:rPr>
+        <w:t>concept, state of the evidence. </w:t>
+      </w:r>
+      <w:r>
+        <w:rPr>
+          <w:rFonts w:eastAsia="Times New Roman" w:cstheme="minorHAnsi"/>
+          <w:i/>
+          <w:iCs/>
+          <w:color w:val="FF0000"/>
+          <w:kern w:val="0"/>
+          <w:shd w:val="clear" w:color="auto" w:fill="FFFFFF"/>
+          <w:lang w:eastAsia="en-US"/>
+        </w:rPr>
+        <w:t>Review of educational research</w:t>
+      </w:r>
+      <w:r>
+        <w:rPr>
+          <w:rFonts w:eastAsia="Times New Roman" w:cstheme="minorHAnsi"/>
+          <w:color w:val="FF0000"/>
+          <w:kern w:val="0"/>
+          <w:shd w:val="clear" w:color="auto" w:fill="FFFFFF"/>
+          <w:lang w:eastAsia="en-US"/>
+        </w:rPr>
+        <w:t>, </w:t>
+      </w:r>
+      <w:r>
+        <w:rPr>
+          <w:rFonts w:eastAsia="Times New Roman" w:cstheme="minorHAnsi"/>
+          <w:i/>
+          <w:iCs/>
+          <w:color w:val="FF0000"/>
+          <w:kern w:val="0"/>
+          <w:shd w:val="clear" w:color="auto" w:fill="FFFFFF"/>
+          <w:lang w:eastAsia="en-US"/>
+        </w:rPr>
+        <w:t>74</w:t>
+      </w:r>
+      <w:r>
+        <w:rPr>
+          <w:rFonts w:eastAsia="Times New Roman" w:cstheme="minorHAnsi"/>
+          <w:color w:val="FF0000"/>
+          <w:kern w:val="0"/>
+          <w:shd w:val="clear" w:color="auto" w:fill="FFFFFF"/>
+          <w:lang w:eastAsia="en-US"/>
+        </w:rPr>
+        <w:t>(1), 59-109.</w:t>
       </w:r>
     </w:p>
     <w:p>
@@ -23004,7 +23181,16 @@
           <w:color w:val="FF0000"/>
           <w:kern w:val="0"/>
         </w:rPr>
-        <w:t xml:space="preserve">717–724. http://dx.doi.org/10.1007/s00787- 009-0013-z </w:t>
+        <w:t xml:space="preserve">717–724. </w:t>
+      </w:r>
+      <w:r>
+        <w:rPr>
+          <w:rFonts w:asciiTheme="majorHAnsi" w:hAnsiTheme="majorHAnsi" w:cstheme="majorHAnsi"/>
+          <w:color w:val="FF0000"/>
+          <w:kern w:val="0"/>
+        </w:rPr>
+        <w:lastRenderedPageBreak/>
+        <w:t xml:space="preserve">http://dx.doi.org/10.1007/s00787- 009-0013-z </w:t>
       </w:r>
     </w:p>
     <w:p>
@@ -23032,7 +23218,6 @@
         <w:rPr>
           <w:color w:val="FF0000"/>
         </w:rPr>
-        <w:lastRenderedPageBreak/>
         <w:t xml:space="preserve">Association between Physical Inactivity and Mental Health in Men and Women.  </w:t>
       </w:r>
       <w:r>
@@ -23522,6 +23707,7 @@
         <w:rPr>
           <w:color w:val="FF0000"/>
         </w:rPr>
+        <w:lastRenderedPageBreak/>
         <w:t xml:space="preserve">Student Course Engagement. </w:t>
       </w:r>
       <w:r>
@@ -23616,7 +23802,6 @@
           <w:kern w:val="0"/>
           <w:lang w:eastAsia="en-US"/>
         </w:rPr>
-        <w:lastRenderedPageBreak/>
         <w:t>Hicks</w:t>
       </w:r>
       <w:r>
@@ -24293,6 +24478,7 @@
         <w:rPr>
           <w:color w:val="000000" w:themeColor="text1"/>
         </w:rPr>
+        <w:lastRenderedPageBreak/>
         <w:t xml:space="preserve">hygiene in promoting public health: A review of empirical evidence. </w:t>
       </w:r>
       <w:r>
@@ -24469,17 +24655,7 @@
           <w:color w:val="FF0000"/>
           <w:kern w:val="0"/>
         </w:rPr>
-        <w:t xml:space="preserve"> </w:t>
-      </w:r>
-      <w:r>
-        <w:rPr>
-          <w:rFonts w:asciiTheme="majorHAnsi" w:hAnsiTheme="majorHAnsi" w:cstheme="majorHAnsi"/>
-          <w:i/>
-          <w:color w:val="FF0000"/>
-          <w:kern w:val="0"/>
-        </w:rPr>
-        <w:lastRenderedPageBreak/>
-        <w:t>Sch</w:t>
+        <w:t xml:space="preserve"> Sch</w:t>
       </w:r>
       <w:r>
         <w:rPr>
@@ -25128,6 +25304,7 @@
           <w:color w:val="FF0000"/>
           <w:shd w:val="clear" w:color="auto" w:fill="FFFFFF"/>
         </w:rPr>
+        <w:lastRenderedPageBreak/>
         <w:t>Stress Disorder, Anxiety, and Depression. </w:t>
       </w:r>
       <w:r>
@@ -25297,7 +25474,6 @@
         <w:rPr>
           <w:color w:val="FF0000"/>
         </w:rPr>
-        <w:lastRenderedPageBreak/>
         <w:t xml:space="preserve">Mastin, D. F., </w:t>
       </w:r>
       <w:r>
@@ -25882,6 +26058,7 @@
           <w:b w:val="0"/>
           <w:color w:val="FF0000"/>
         </w:rPr>
+        <w:lastRenderedPageBreak/>
         <w:t>Misra, R. &amp; McKean, M.</w:t>
       </w:r>
       <w:r>
@@ -26120,7 +26297,6 @@
         <w:rPr>
           <w:color w:val="FF0000"/>
         </w:rPr>
-        <w:lastRenderedPageBreak/>
         <w:t xml:space="preserve">effective educational practice.  Bloomington: Indiana University Center for Postsecondary Research and Planning. </w:t>
       </w:r>
     </w:p>
@@ -26793,6 +26969,7 @@
           <w:kern w:val="0"/>
           <w:lang w:eastAsia="en-US"/>
         </w:rPr>
+        <w:lastRenderedPageBreak/>
         <w:t>10.3389/fneur.2010.00125</w:t>
       </w:r>
     </w:p>
@@ -27045,7 +27222,6 @@
           <w:kern w:val="0"/>
           <w:lang w:eastAsia="en-US"/>
         </w:rPr>
-        <w:lastRenderedPageBreak/>
         <w:t>Pilcher</w:t>
       </w:r>
       <w:r>
@@ -27898,6 +28074,7 @@
         <w:rPr>
           <w:color w:val="FF0000"/>
         </w:rPr>
+        <w:lastRenderedPageBreak/>
         <w:t>-</w:t>
       </w:r>
       <w:r>
@@ -28071,7 +28248,6 @@
         <w:rPr>
           <w:color w:val="FF0000"/>
         </w:rPr>
-        <w:lastRenderedPageBreak/>
         <w:t xml:space="preserve">-Sadeh, A., Gruber, R., &amp; Raviv, A. (2003). The effects of sleep restriction and extension on school-age children: What a difference an hour makes. </w:t>
       </w:r>
       <w:r>
@@ -28602,6 +28778,7 @@
           <w:color w:val="FF0000"/>
           <w:kern w:val="0"/>
         </w:rPr>
+        <w:lastRenderedPageBreak/>
         <w:t>Skinner, E.</w:t>
       </w:r>
       <w:r>
@@ -29082,7 +29259,6 @@
           <w:shd w:val="clear" w:color="auto" w:fill="F7FBFE"/>
           <w:lang w:eastAsia="en-US"/>
         </w:rPr>
-        <w:lastRenderedPageBreak/>
         <w:t>life events on psychopathological behavior during adolescence? </w:t>
       </w:r>
       <w:r>
@@ -29536,6 +29712,7 @@
         <w:rPr>
           <w:color w:val="000000" w:themeColor="text1"/>
         </w:rPr>
+        <w:lastRenderedPageBreak/>
         <w:t>Physical activity in the United States measured by accelerome</w:t>
       </w:r>
       <w:r>
@@ -29892,7 +30069,6 @@
         <w:rPr>
           <w:color w:val="FF0000"/>
         </w:rPr>
-        <w:lastRenderedPageBreak/>
         <w:t xml:space="preserve">-Turner, T., Drummond, S., Salamat, J., &amp; Brown, G. (2007). Effects of 42 hr of total sleep deprivation on component processes of verbal working memory. </w:t>
       </w:r>
       <w:r>
@@ -30302,7 +30478,16 @@
           <w:color w:val="FF0000"/>
           <w:kern w:val="0"/>
         </w:rPr>
-        <w:t>ith and Without Serious Illness.</w:t>
+        <w:t xml:space="preserve">ith and Without Serious </w:t>
+      </w:r>
+      <w:r>
+        <w:rPr>
+          <w:rFonts w:asciiTheme="majorHAnsi" w:hAnsiTheme="majorHAnsi" w:cstheme="majorHAnsi"/>
+          <w:color w:val="FF0000"/>
+          <w:kern w:val="0"/>
+        </w:rPr>
+        <w:lastRenderedPageBreak/>
+        <w:t>Illness.</w:t>
       </w:r>
       <w:r>
         <w:rPr>
@@ -30748,7 +30933,7 @@
         <w:rStyle w:val="Strong"/>
         <w:noProof/>
       </w:rPr>
-      <w:t>31</w:t>
+      <w:t>13</w:t>
     </w:r>
     <w:r>
       <w:rPr>
@@ -32637,6 +32822,120 @@
     </w:lvl>
   </w:abstractNum>
   <w:abstractNum w:abstractNumId="25">
+    <w:nsid w:val="625C3C45"/>
+    <w:multiLevelType w:val="hybridMultilevel"/>
+    <w:tmpl w:val="0EE4C1D0"/>
+    <w:lvl w:ilvl="0" w:tplc="16F4D8C2">
+      <w:start w:val="19"/>
+      <w:numFmt w:val="bullet"/>
+      <w:lvlText w:val=""/>
+      <w:lvlJc w:val="left"/>
+      <w:pPr>
+        <w:ind w:left="720" w:hanging="360"/>
+      </w:pPr>
+      <w:rPr>
+        <w:rFonts w:ascii="Symbol" w:eastAsia="Times New Roman" w:hAnsi="Symbol" w:cstheme="minorHAnsi" w:hint="default"/>
+        <w:color w:val="222222"/>
+      </w:rPr>
+    </w:lvl>
+    <w:lvl w:ilvl="1" w:tplc="04090003" w:tentative="1">
+      <w:start w:val="1"/>
+      <w:numFmt w:val="bullet"/>
+      <w:lvlText w:val="o"/>
+      <w:lvlJc w:val="left"/>
+      <w:pPr>
+        <w:ind w:left="1440" w:hanging="360"/>
+      </w:pPr>
+      <w:rPr>
+        <w:rFonts w:ascii="Courier New" w:hAnsi="Courier New" w:cs="Courier New" w:hint="default"/>
+      </w:rPr>
+    </w:lvl>
+    <w:lvl w:ilvl="2" w:tplc="04090005" w:tentative="1">
+      <w:start w:val="1"/>
+      <w:numFmt w:val="bullet"/>
+      <w:lvlText w:val=""/>
+      <w:lvlJc w:val="left"/>
+      <w:pPr>
+        <w:ind w:left="2160" w:hanging="360"/>
+      </w:pPr>
+      <w:rPr>
+        <w:rFonts w:ascii="Wingdings" w:hAnsi="Wingdings" w:hint="default"/>
+      </w:rPr>
+    </w:lvl>
+    <w:lvl w:ilvl="3" w:tplc="04090001" w:tentative="1">
+      <w:start w:val="1"/>
+      <w:numFmt w:val="bullet"/>
+      <w:lvlText w:val=""/>
+      <w:lvlJc w:val="left"/>
+      <w:pPr>
+        <w:ind w:left="2880" w:hanging="360"/>
+      </w:pPr>
+      <w:rPr>
+        <w:rFonts w:ascii="Symbol" w:hAnsi="Symbol" w:hint="default"/>
+      </w:rPr>
+    </w:lvl>
+    <w:lvl w:ilvl="4" w:tplc="04090003" w:tentative="1">
+      <w:start w:val="1"/>
+      <w:numFmt w:val="bullet"/>
+      <w:lvlText w:val="o"/>
+      <w:lvlJc w:val="left"/>
+      <w:pPr>
+        <w:ind w:left="3600" w:hanging="360"/>
+      </w:pPr>
+      <w:rPr>
+        <w:rFonts w:ascii="Courier New" w:hAnsi="Courier New" w:cs="Courier New" w:hint="default"/>
+      </w:rPr>
+    </w:lvl>
+    <w:lvl w:ilvl="5" w:tplc="04090005" w:tentative="1">
+      <w:start w:val="1"/>
+      <w:numFmt w:val="bullet"/>
+      <w:lvlText w:val=""/>
+      <w:lvlJc w:val="left"/>
+      <w:pPr>
+        <w:ind w:left="4320" w:hanging="360"/>
+      </w:pPr>
+      <w:rPr>
+        <w:rFonts w:ascii="Wingdings" w:hAnsi="Wingdings" w:hint="default"/>
+      </w:rPr>
+    </w:lvl>
+    <w:lvl w:ilvl="6" w:tplc="04090001" w:tentative="1">
+      <w:start w:val="1"/>
+      <w:numFmt w:val="bullet"/>
+      <w:lvlText w:val=""/>
+      <w:lvlJc w:val="left"/>
+      <w:pPr>
+        <w:ind w:left="5040" w:hanging="360"/>
+      </w:pPr>
+      <w:rPr>
+        <w:rFonts w:ascii="Symbol" w:hAnsi="Symbol" w:hint="default"/>
+      </w:rPr>
+    </w:lvl>
+    <w:lvl w:ilvl="7" w:tplc="04090003" w:tentative="1">
+      <w:start w:val="1"/>
+      <w:numFmt w:val="bullet"/>
+      <w:lvlText w:val="o"/>
+      <w:lvlJc w:val="left"/>
+      <w:pPr>
+        <w:ind w:left="5760" w:hanging="360"/>
+      </w:pPr>
+      <w:rPr>
+        <w:rFonts w:ascii="Courier New" w:hAnsi="Courier New" w:cs="Courier New" w:hint="default"/>
+      </w:rPr>
+    </w:lvl>
+    <w:lvl w:ilvl="8" w:tplc="04090005" w:tentative="1">
+      <w:start w:val="1"/>
+      <w:numFmt w:val="bullet"/>
+      <w:lvlText w:val=""/>
+      <w:lvlJc w:val="left"/>
+      <w:pPr>
+        <w:ind w:left="6480" w:hanging="360"/>
+      </w:pPr>
+      <w:rPr>
+        <w:rFonts w:ascii="Wingdings" w:hAnsi="Wingdings" w:hint="default"/>
+      </w:rPr>
+    </w:lvl>
+  </w:abstractNum>
+  <w:abstractNum w:abstractNumId="26">
     <w:nsid w:val="66ED5165"/>
     <w:multiLevelType w:val="hybridMultilevel"/>
     <w:tmpl w:val="C35C4948"/>
@@ -32748,7 +33047,7 @@
       </w:rPr>
     </w:lvl>
   </w:abstractNum>
-  <w:abstractNum w:abstractNumId="26">
+  <w:abstractNum w:abstractNumId="27">
     <w:nsid w:val="69FB1A86"/>
     <w:multiLevelType w:val="hybridMultilevel"/>
     <w:tmpl w:val="6E10B9D2"/>
@@ -32837,7 +33136,7 @@
       </w:pPr>
     </w:lvl>
   </w:abstractNum>
-  <w:abstractNum w:abstractNumId="27">
+  <w:abstractNum w:abstractNumId="28">
     <w:nsid w:val="6E70014D"/>
     <w:multiLevelType w:val="hybridMultilevel"/>
     <w:tmpl w:val="C75CC198"/>
@@ -32926,7 +33225,7 @@
       </w:pPr>
     </w:lvl>
   </w:abstractNum>
-  <w:abstractNum w:abstractNumId="28">
+  <w:abstractNum w:abstractNumId="29">
     <w:nsid w:val="758F3D33"/>
     <w:multiLevelType w:val="hybridMultilevel"/>
     <w:tmpl w:val="1B640A7C"/>
@@ -33038,7 +33337,7 @@
       </w:rPr>
     </w:lvl>
   </w:abstractNum>
-  <w:abstractNum w:abstractNumId="29">
+  <w:abstractNum w:abstractNumId="30">
     <w:nsid w:val="7DAA266B"/>
     <w:multiLevelType w:val="hybridMultilevel"/>
     <w:tmpl w:val="7DF8F77E"/>
@@ -33187,13 +33486,13 @@
     </w:lvlOverride>
   </w:num>
   <w:num w:numId="12">
-    <w:abstractNumId w:val="28"/>
+    <w:abstractNumId w:val="29"/>
   </w:num>
   <w:num w:numId="13">
-    <w:abstractNumId w:val="25"/>
+    <w:abstractNumId w:val="26"/>
   </w:num>
   <w:num w:numId="14">
-    <w:abstractNumId w:val="29"/>
+    <w:abstractNumId w:val="30"/>
   </w:num>
   <w:num w:numId="15">
     <w:abstractNumId w:val="22"/>
@@ -33232,7 +33531,7 @@
     <w:abstractNumId w:val="24"/>
   </w:num>
   <w:num w:numId="27">
-    <w:abstractNumId w:val="26"/>
+    <w:abstractNumId w:val="27"/>
   </w:num>
   <w:num w:numId="28">
     <w:abstractNumId w:val="23"/>
@@ -33241,10 +33540,13 @@
     <w:abstractNumId w:val="21"/>
   </w:num>
   <w:num w:numId="30">
-    <w:abstractNumId w:val="27"/>
+    <w:abstractNumId w:val="28"/>
   </w:num>
   <w:num w:numId="31">
     <w:abstractNumId w:val="14"/>
+  </w:num>
+  <w:num w:numId="32">
+    <w:abstractNumId w:val="25"/>
   </w:num>
 </w:numbering>
 </file>
@@ -37992,7 +38294,7 @@
 </file>
 
 <file path=customXml/itemProps5.xml><?xml version="1.0" encoding="utf-8"?>
-<ds:datastoreItem xmlns:ds="http://schemas.openxmlformats.org/officeDocument/2006/customXml" ds:itemID="{B404C9CB-8546-4040-8D11-D14D21B23EDA}">
+<ds:datastoreItem xmlns:ds="http://schemas.openxmlformats.org/officeDocument/2006/customXml" ds:itemID="{360EE41E-FD35-1643-8F18-0563BB1E858D}">
   <ds:schemaRefs>
     <ds:schemaRef ds:uri="http://schemas.openxmlformats.org/officeDocument/2006/bibliography"/>
   </ds:schemaRefs>

</xml_diff>